<commit_message>
report develop up to topic 4 introduction,objectives,system overview,development process
</commit_message>
<xml_diff>
--- a/Report of Logistics Management System.docx
+++ b/Report of Logistics Management System.docx
@@ -2,15 +2,2701 @@
 <file path=word/document.xml><?xml version="1.0" encoding="utf-8"?>
 <w:document xmlns:wpc="http://schemas.microsoft.com/office/word/2010/wordprocessingCanvas" xmlns:cx="http://schemas.microsoft.com/office/drawing/2014/chartex" xmlns:cx1="http://schemas.microsoft.com/office/drawing/2015/9/8/chartex" xmlns:cx2="http://schemas.microsoft.com/office/drawing/2015/10/21/chartex" xmlns:cx3="http://schemas.microsoft.com/office/drawing/2016/5/9/chartex" xmlns:cx4="http://schemas.microsoft.com/office/drawing/2016/5/10/chartex" xmlns:cx5="http://schemas.microsoft.com/office/drawing/2016/5/11/chartex" xmlns:cx6="http://schemas.microsoft.com/office/drawing/2016/5/12/chartex" xmlns:cx7="http://schemas.microsoft.com/office/drawing/2016/5/13/chartex" xmlns:cx8="http://schemas.microsoft.com/office/drawing/2016/5/14/chartex" xmlns:mc="http://schemas.openxmlformats.org/markup-compatibility/2006" xmlns:aink="http://schemas.microsoft.com/office/drawing/2016/ink" xmlns:am3d="http://schemas.microsoft.com/office/drawing/2017/model3d" xmlns:o="urn:schemas-microsoft-com:office:office" xmlns:oel="http://schemas.microsoft.com/office/2019/extlst" xmlns:r="http://schemas.openxmlformats.org/officeDocument/2006/relationships" xmlns:m="http://schemas.openxmlformats.org/officeDocument/2006/math" xmlns:v="urn:schemas-microsoft-com:vml" xmlns:wp14="http://schemas.microsoft.com/office/word/2010/wordprocessingDrawing" xmlns:wp="http://schemas.openxmlformats.org/drawingml/2006/wordprocessingDrawing" xmlns:w10="urn:schemas-microsoft-com:office:word" xmlns:w="http://schemas.openxmlformats.org/wordprocessingml/2006/main" xmlns:w14="http://schemas.microsoft.com/office/word/2010/wordml" xmlns:w15="http://schemas.microsoft.com/office/word/2012/wordml" xmlns:w16cex="http://schemas.microsoft.com/office/word/2018/wordml/cex" xmlns:w16cid="http://schemas.microsoft.com/office/word/2016/wordml/cid" xmlns:w16="http://schemas.microsoft.com/office/word/2018/wordml" xmlns:w16du="http://schemas.microsoft.com/office/word/2023/wordml/word16du" xmlns:w16sdtdh="http://schemas.microsoft.com/office/word/2020/wordml/sdtdatahash" xmlns:w16sdtfl="http://schemas.microsoft.com/office/word/2024/wordml/sdtformatlock" xmlns:w16se="http://schemas.microsoft.com/office/word/2015/wordml/symex" xmlns:wpg="http://schemas.microsoft.com/office/word/2010/wordprocessingGroup" xmlns:wpi="http://schemas.microsoft.com/office/word/2010/wordprocessingInk" xmlns:wne="http://schemas.microsoft.com/office/word/2006/wordml" xmlns:wps="http://schemas.microsoft.com/office/word/2010/wordprocessingShape" mc:Ignorable="w14 w15 w16se w16cid w16 w16cex w16sdtdh w16sdtfl w16du wp14">
   <w:body>
+    <w:p>
+      <w:pPr>
+        <w:jc w:val="center"/>
+        <w:rPr>
+          <w:rFonts w:cs="Times New Roman"/>
+          <w:b/>
+          <w:bCs/>
+          <w:sz w:val="52"/>
+          <w:szCs w:val="52"/>
+        </w:rPr>
+      </w:pPr>
+      <w:r>
+        <w:rPr>
+          <w:rFonts w:cs="Times New Roman"/>
+          <w:b/>
+          <w:bCs/>
+          <w:sz w:val="52"/>
+          <w:szCs w:val="52"/>
+        </w:rPr>
+        <w:t>CSC 1012 Introduction to Computer Programming</w:t>
+      </w:r>
+    </w:p>
+    <w:p>
+      <w:pPr>
+        <w:jc w:val="center"/>
+        <w:rPr>
+          <w:rFonts w:cs="Times New Roman"/>
+          <w:b/>
+          <w:bCs/>
+          <w:sz w:val="52"/>
+          <w:szCs w:val="52"/>
+        </w:rPr>
+      </w:pPr>
+      <w:r>
+        <w:rPr>
+          <w:rFonts w:cs="Times New Roman"/>
+          <w:b/>
+          <w:bCs/>
+          <w:sz w:val="52"/>
+          <w:szCs w:val="52"/>
+        </w:rPr>
+        <w:t>Assignment (Individual)</w:t>
+      </w:r>
+    </w:p>
+    <w:p>
+      <w:pPr>
+        <w:jc w:val="center"/>
+        <w:rPr>
+          <w:rFonts w:cs="Times New Roman"/>
+          <w:b/>
+          <w:bCs/>
+          <w:sz w:val="36"/>
+          <w:szCs w:val="36"/>
+        </w:rPr>
+      </w:pPr>
+      <w:r>
+        <w:rPr>
+          <w:rFonts w:cs="Times New Roman"/>
+          <w:b/>
+          <w:bCs/>
+          <w:noProof/>
+          <w:sz w:val="52"/>
+          <w:szCs w:val="52"/>
+        </w:rPr>
+        <mc:AlternateContent>
+          <mc:Choice Requires="wps">
+            <w:drawing>
+              <wp:anchor distT="0" distB="0" distL="114300" distR="114300" simplePos="0" relativeHeight="251660288" behindDoc="0" locked="0" layoutInCell="1" allowOverlap="1" wp14:anchorId="68482EB8" wp14:editId="0CE9FF18">
+                <wp:simplePos x="0" y="0"/>
+                <wp:positionH relativeFrom="column">
+                  <wp:posOffset>3124200</wp:posOffset>
+                </wp:positionH>
+                <wp:positionV relativeFrom="paragraph">
+                  <wp:posOffset>5488940</wp:posOffset>
+                </wp:positionV>
+                <wp:extent cx="3276600" cy="1778000"/>
+                <wp:effectExtent l="0" t="0" r="0" b="0"/>
+                <wp:wrapNone/>
+                <wp:docPr id="1195993584" name="Text Box 1"/>
+                <wp:cNvGraphicFramePr/>
+                <a:graphic xmlns:a="http://schemas.openxmlformats.org/drawingml/2006/main">
+                  <a:graphicData uri="http://schemas.microsoft.com/office/word/2010/wordprocessingShape">
+                    <wps:wsp>
+                      <wps:cNvSpPr txBox="1"/>
+                      <wps:spPr>
+                        <a:xfrm>
+                          <a:off x="0" y="0"/>
+                          <a:ext cx="3276600" cy="1778000"/>
+                        </a:xfrm>
+                        <a:prstGeom prst="rect">
+                          <a:avLst/>
+                        </a:prstGeom>
+                        <a:solidFill>
+                          <a:schemeClr val="lt1"/>
+                        </a:solidFill>
+                        <a:ln w="6350">
+                          <a:noFill/>
+                        </a:ln>
+                      </wps:spPr>
+                      <wps:txbx>
+                        <w:txbxContent>
+                          <w:p>
+                            <w:pPr>
+                              <w:jc w:val="both"/>
+                              <w:rPr>
+                                <w:rFonts w:cs="Times New Roman"/>
+                                <w:sz w:val="40"/>
+                                <w:szCs w:val="40"/>
+                                <w:lang w:val="en-US"/>
+                              </w:rPr>
+                            </w:pPr>
+                            <w:r>
+                              <w:rPr>
+                                <w:rFonts w:cs="Times New Roman"/>
+                                <w:sz w:val="40"/>
+                                <w:szCs w:val="40"/>
+                                <w:lang w:val="en-US"/>
+                              </w:rPr>
+                              <w:t xml:space="preserve">Name: </w:t>
+                            </w:r>
+                            <w:proofErr w:type="spellStart"/>
+                            <w:r>
+                              <w:rPr>
+                                <w:rFonts w:cs="Times New Roman"/>
+                                <w:sz w:val="40"/>
+                                <w:szCs w:val="40"/>
+                                <w:lang w:val="en-US"/>
+                              </w:rPr>
+                              <w:t>M.</w:t>
+                            </w:r>
+                            <w:proofErr w:type="gramStart"/>
+                            <w:r>
+                              <w:rPr>
+                                <w:rFonts w:cs="Times New Roman"/>
+                                <w:sz w:val="40"/>
+                                <w:szCs w:val="40"/>
+                                <w:lang w:val="en-US"/>
+                              </w:rPr>
+                              <w:t>A.Binuri</w:t>
+                            </w:r>
+                            <w:proofErr w:type="spellEnd"/>
+                            <w:proofErr w:type="gramEnd"/>
+                            <w:r>
+                              <w:rPr>
+                                <w:rFonts w:cs="Times New Roman"/>
+                                <w:sz w:val="40"/>
+                                <w:szCs w:val="40"/>
+                                <w:lang w:val="en-US"/>
+                              </w:rPr>
+                              <w:t xml:space="preserve"> Vihangi</w:t>
+                            </w:r>
+                          </w:p>
+                          <w:p>
+                            <w:pPr>
+                              <w:jc w:val="both"/>
+                              <w:rPr>
+                                <w:rFonts w:cs="Times New Roman"/>
+                                <w:sz w:val="40"/>
+                                <w:szCs w:val="40"/>
+                                <w:lang w:val="en-US"/>
+                              </w:rPr>
+                            </w:pPr>
+                            <w:r>
+                              <w:rPr>
+                                <w:rFonts w:cs="Times New Roman"/>
+                                <w:sz w:val="40"/>
+                                <w:szCs w:val="40"/>
+                                <w:lang w:val="en-US"/>
+                              </w:rPr>
+                              <w:t>Index No: AS20240449</w:t>
+                            </w:r>
+                          </w:p>
+                          <w:p>
+                            <w:pPr>
+                              <w:jc w:val="both"/>
+                              <w:rPr>
+                                <w:rFonts w:cs="Times New Roman"/>
+                                <w:sz w:val="40"/>
+                                <w:szCs w:val="40"/>
+                                <w:lang w:val="en-US"/>
+                              </w:rPr>
+                            </w:pPr>
+                            <w:r>
+                              <w:rPr>
+                                <w:rFonts w:cs="Times New Roman"/>
+                                <w:sz w:val="40"/>
+                                <w:szCs w:val="40"/>
+                                <w:lang w:val="en-US"/>
+                              </w:rPr>
+                              <w:t>Registration No:122069</w:t>
+                            </w:r>
+                          </w:p>
+                        </w:txbxContent>
+                      </wps:txbx>
+                      <wps:bodyPr rot="0" spcFirstLastPara="0" vertOverflow="overflow" horzOverflow="overflow" vert="horz" wrap="square" lIns="91440" tIns="45720" rIns="91440" bIns="45720" numCol="1" spcCol="0" rtlCol="0" fromWordArt="0" anchor="t" anchorCtr="0" forceAA="0" compatLnSpc="1">
+                        <a:prstTxWarp prst="textNoShape">
+                          <a:avLst/>
+                        </a:prstTxWarp>
+                        <a:noAutofit/>
+                      </wps:bodyPr>
+                    </wps:wsp>
+                  </a:graphicData>
+                </a:graphic>
+                <wp14:sizeRelH relativeFrom="margin">
+                  <wp14:pctWidth>0</wp14:pctWidth>
+                </wp14:sizeRelH>
+                <wp14:sizeRelV relativeFrom="margin">
+                  <wp14:pctHeight>0</wp14:pctHeight>
+                </wp14:sizeRelV>
+              </wp:anchor>
+            </w:drawing>
+          </mc:Choice>
+          <mc:Fallback>
+            <w:pict>
+              <v:shapetype w14:anchorId="68482EB8" id="_x0000_t202" coordsize="21600,21600" o:spt="202" path="m,l,21600r21600,l21600,xe">
+                <v:stroke joinstyle="miter"/>
+                <v:path gradientshapeok="t" o:connecttype="rect"/>
+              </v:shapetype>
+              <v:shape id="Text Box 1" o:spid="_x0000_s1026" type="#_x0000_t202" style="position:absolute;left:0;text-align:left;margin-left:246pt;margin-top:432.2pt;width:258pt;height:140pt;z-index:251660288;visibility:visible;mso-wrap-style:square;mso-width-percent:0;mso-height-percent:0;mso-wrap-distance-left:9pt;mso-wrap-distance-top:0;mso-wrap-distance-right:9pt;mso-wrap-distance-bottom:0;mso-position-horizontal:absolute;mso-position-horizontal-relative:text;mso-position-vertical:absolute;mso-position-vertical-relative:text;mso-width-percent:0;mso-height-percent:0;mso-width-relative:margin;mso-height-relative:margin;v-text-anchor:top" o:gfxdata="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" fillcolor="white [3201]" stroked="f" strokeweight=".5pt">
+                <v:textbox>
+                  <w:txbxContent>
+                    <w:p>
+                      <w:pPr>
+                        <w:jc w:val="both"/>
+                        <w:rPr>
+                          <w:rFonts w:cs="Times New Roman"/>
+                          <w:sz w:val="40"/>
+                          <w:szCs w:val="40"/>
+                          <w:lang w:val="en-US"/>
+                        </w:rPr>
+                      </w:pPr>
+                      <w:r>
+                        <w:rPr>
+                          <w:rFonts w:cs="Times New Roman"/>
+                          <w:sz w:val="40"/>
+                          <w:szCs w:val="40"/>
+                          <w:lang w:val="en-US"/>
+                        </w:rPr>
+                        <w:t xml:space="preserve">Name: </w:t>
+                      </w:r>
+                      <w:proofErr w:type="spellStart"/>
+                      <w:r>
+                        <w:rPr>
+                          <w:rFonts w:cs="Times New Roman"/>
+                          <w:sz w:val="40"/>
+                          <w:szCs w:val="40"/>
+                          <w:lang w:val="en-US"/>
+                        </w:rPr>
+                        <w:t>M.</w:t>
+                      </w:r>
+                      <w:proofErr w:type="gramStart"/>
+                      <w:r>
+                        <w:rPr>
+                          <w:rFonts w:cs="Times New Roman"/>
+                          <w:sz w:val="40"/>
+                          <w:szCs w:val="40"/>
+                          <w:lang w:val="en-US"/>
+                        </w:rPr>
+                        <w:t>A.Binuri</w:t>
+                      </w:r>
+                      <w:proofErr w:type="spellEnd"/>
+                      <w:proofErr w:type="gramEnd"/>
+                      <w:r>
+                        <w:rPr>
+                          <w:rFonts w:cs="Times New Roman"/>
+                          <w:sz w:val="40"/>
+                          <w:szCs w:val="40"/>
+                          <w:lang w:val="en-US"/>
+                        </w:rPr>
+                        <w:t xml:space="preserve"> Vihangi</w:t>
+                      </w:r>
+                    </w:p>
+                    <w:p>
+                      <w:pPr>
+                        <w:jc w:val="both"/>
+                        <w:rPr>
+                          <w:rFonts w:cs="Times New Roman"/>
+                          <w:sz w:val="40"/>
+                          <w:szCs w:val="40"/>
+                          <w:lang w:val="en-US"/>
+                        </w:rPr>
+                      </w:pPr>
+                      <w:r>
+                        <w:rPr>
+                          <w:rFonts w:cs="Times New Roman"/>
+                          <w:sz w:val="40"/>
+                          <w:szCs w:val="40"/>
+                          <w:lang w:val="en-US"/>
+                        </w:rPr>
+                        <w:t>Index No: AS20240449</w:t>
+                      </w:r>
+                    </w:p>
+                    <w:p>
+                      <w:pPr>
+                        <w:jc w:val="both"/>
+                        <w:rPr>
+                          <w:rFonts w:cs="Times New Roman"/>
+                          <w:sz w:val="40"/>
+                          <w:szCs w:val="40"/>
+                          <w:lang w:val="en-US"/>
+                        </w:rPr>
+                      </w:pPr>
+                      <w:r>
+                        <w:rPr>
+                          <w:rFonts w:cs="Times New Roman"/>
+                          <w:sz w:val="40"/>
+                          <w:szCs w:val="40"/>
+                          <w:lang w:val="en-US"/>
+                        </w:rPr>
+                        <w:t>Registration No:122069</w:t>
+                      </w:r>
+                    </w:p>
+                  </w:txbxContent>
+                </v:textbox>
+              </v:shape>
+            </w:pict>
+          </mc:Fallback>
+        </mc:AlternateContent>
+      </w:r>
+      <w:r>
+        <w:rPr>
+          <w:rFonts w:cs="Times New Roman"/>
+          <w:b/>
+          <w:bCs/>
+          <w:sz w:val="52"/>
+          <w:szCs w:val="52"/>
+        </w:rPr>
+        <w:t xml:space="preserve"> Logistics Management System</w:t>
+      </w:r>
+      <w:r>
+        <w:rPr>
+          <w:rFonts w:cs="Times New Roman"/>
+          <w:b/>
+          <w:bCs/>
+          <w:sz w:val="36"/>
+          <w:szCs w:val="36"/>
+        </w:rPr>
+        <w:t xml:space="preserve"> </w:t>
+      </w:r>
+    </w:p>
+    <w:p>
+      <w:pPr>
+        <w:jc w:val="center"/>
+        <w:rPr>
+          <w:rFonts w:cs="Times New Roman"/>
+          <w:b/>
+          <w:bCs/>
+          <w:sz w:val="36"/>
+          <w:szCs w:val="36"/>
+        </w:rPr>
+      </w:pPr>
+    </w:p>
+    <w:p>
+      <w:pPr>
+        <w:jc w:val="center"/>
+        <w:rPr>
+          <w:rFonts w:cs="Times New Roman"/>
+          <w:b/>
+          <w:bCs/>
+          <w:sz w:val="36"/>
+          <w:szCs w:val="36"/>
+        </w:rPr>
+      </w:pPr>
+    </w:p>
+    <w:p>
+      <w:pPr>
+        <w:jc w:val="center"/>
+        <w:rPr>
+          <w:rFonts w:cs="Times New Roman"/>
+          <w:b/>
+          <w:bCs/>
+          <w:sz w:val="36"/>
+          <w:szCs w:val="36"/>
+        </w:rPr>
+      </w:pPr>
+      <w:r>
+        <w:rPr>
+          <w:rFonts w:cs="Times New Roman"/>
+          <w:b/>
+          <w:bCs/>
+          <w:noProof/>
+          <w:sz w:val="36"/>
+          <w:szCs w:val="36"/>
+        </w:rPr>
+        <w:drawing>
+          <wp:anchor distT="0" distB="0" distL="114300" distR="114300" simplePos="0" relativeHeight="251662336" behindDoc="0" locked="0" layoutInCell="1" allowOverlap="1" wp14:anchorId="0367B41F" wp14:editId="3081ECD1">
+            <wp:simplePos x="0" y="0"/>
+            <wp:positionH relativeFrom="margin">
+              <wp:align>center</wp:align>
+            </wp:positionH>
+            <wp:positionV relativeFrom="margin">
+              <wp:posOffset>2799080</wp:posOffset>
+            </wp:positionV>
+            <wp:extent cx="2683510" cy="2683510"/>
+            <wp:effectExtent l="0" t="0" r="2540" b="2540"/>
+            <wp:wrapSquare wrapText="bothSides"/>
+            <wp:docPr id="1" name="Picture 1"/>
+            <wp:cNvGraphicFramePr>
+              <a:graphicFrameLocks xmlns:a="http://schemas.openxmlformats.org/drawingml/2006/main" noChangeAspect="1"/>
+            </wp:cNvGraphicFramePr>
+            <a:graphic xmlns:a="http://schemas.openxmlformats.org/drawingml/2006/main">
+              <a:graphicData uri="http://schemas.openxmlformats.org/drawingml/2006/picture">
+                <pic:pic xmlns:pic="http://schemas.openxmlformats.org/drawingml/2006/picture">
+                  <pic:nvPicPr>
+                    <pic:cNvPr id="1" name="Picture 1"/>
+                    <pic:cNvPicPr/>
+                  </pic:nvPicPr>
+                  <pic:blipFill>
+                    <a:blip r:embed="rId8" cstate="print">
+                      <a:extLst>
+                        <a:ext uri="{28A0092B-C50C-407E-A947-70E740481C1C}">
+                          <a14:useLocalDpi xmlns:a14="http://schemas.microsoft.com/office/drawing/2010/main" val="0"/>
+                        </a:ext>
+                      </a:extLst>
+                    </a:blip>
+                    <a:stretch>
+                      <a:fillRect/>
+                    </a:stretch>
+                  </pic:blipFill>
+                  <pic:spPr>
+                    <a:xfrm>
+                      <a:off x="0" y="0"/>
+                      <a:ext cx="2683510" cy="2683510"/>
+                    </a:xfrm>
+                    <a:prstGeom prst="rect">
+                      <a:avLst/>
+                    </a:prstGeom>
+                  </pic:spPr>
+                </pic:pic>
+              </a:graphicData>
+            </a:graphic>
+            <wp14:sizeRelH relativeFrom="margin">
+              <wp14:pctWidth>0</wp14:pctWidth>
+            </wp14:sizeRelH>
+            <wp14:sizeRelV relativeFrom="margin">
+              <wp14:pctHeight>0</wp14:pctHeight>
+            </wp14:sizeRelV>
+          </wp:anchor>
+        </w:drawing>
+      </w:r>
+    </w:p>
+    <w:p>
+      <w:pPr>
+        <w:jc w:val="center"/>
+        <w:rPr>
+          <w:rFonts w:cs="Times New Roman"/>
+          <w:b/>
+          <w:bCs/>
+          <w:sz w:val="36"/>
+          <w:szCs w:val="36"/>
+        </w:rPr>
+      </w:pPr>
+    </w:p>
+    <w:p>
+      <w:pPr>
+        <w:jc w:val="center"/>
+        <w:rPr>
+          <w:rFonts w:cs="Times New Roman"/>
+          <w:b/>
+          <w:bCs/>
+          <w:sz w:val="36"/>
+          <w:szCs w:val="36"/>
+        </w:rPr>
+      </w:pPr>
+    </w:p>
+    <w:p>
+      <w:pPr>
+        <w:jc w:val="center"/>
+        <w:rPr>
+          <w:rFonts w:cs="Times New Roman"/>
+          <w:b/>
+          <w:bCs/>
+          <w:sz w:val="36"/>
+          <w:szCs w:val="36"/>
+        </w:rPr>
+      </w:pPr>
+    </w:p>
+    <w:p>
+      <w:pPr>
+        <w:jc w:val="center"/>
+        <w:rPr>
+          <w:rFonts w:cs="Times New Roman"/>
+          <w:b/>
+          <w:bCs/>
+          <w:sz w:val="36"/>
+          <w:szCs w:val="36"/>
+        </w:rPr>
+      </w:pPr>
+    </w:p>
+    <w:p>
+      <w:pPr>
+        <w:jc w:val="center"/>
+        <w:rPr>
+          <w:rFonts w:cs="Times New Roman"/>
+          <w:b/>
+          <w:bCs/>
+          <w:sz w:val="36"/>
+          <w:szCs w:val="36"/>
+        </w:rPr>
+      </w:pPr>
+    </w:p>
+    <w:p>
+      <w:pPr>
+        <w:jc w:val="center"/>
+        <w:rPr>
+          <w:rFonts w:cs="Times New Roman"/>
+          <w:b/>
+          <w:bCs/>
+          <w:sz w:val="36"/>
+          <w:szCs w:val="36"/>
+        </w:rPr>
+      </w:pPr>
+    </w:p>
+    <w:p>
+      <w:pPr>
+        <w:jc w:val="center"/>
+        <w:rPr>
+          <w:rFonts w:cs="Times New Roman"/>
+          <w:b/>
+          <w:bCs/>
+          <w:sz w:val="36"/>
+          <w:szCs w:val="36"/>
+        </w:rPr>
+      </w:pPr>
+    </w:p>
+    <w:p>
+      <w:pPr>
+        <w:jc w:val="center"/>
+        <w:rPr>
+          <w:rFonts w:cs="Times New Roman"/>
+          <w:b/>
+          <w:bCs/>
+          <w:sz w:val="36"/>
+          <w:szCs w:val="36"/>
+        </w:rPr>
+      </w:pPr>
+    </w:p>
+    <w:p>
+      <w:pPr>
+        <w:jc w:val="center"/>
+        <w:rPr>
+          <w:rFonts w:cs="Times New Roman"/>
+          <w:b/>
+          <w:bCs/>
+          <w:sz w:val="36"/>
+          <w:szCs w:val="36"/>
+        </w:rPr>
+      </w:pPr>
+    </w:p>
+    <w:p>
+      <w:pPr>
+        <w:jc w:val="center"/>
+        <w:rPr>
+          <w:rFonts w:cs="Times New Roman"/>
+          <w:b/>
+          <w:bCs/>
+          <w:sz w:val="36"/>
+          <w:szCs w:val="36"/>
+        </w:rPr>
+      </w:pPr>
+    </w:p>
+    <w:p>
+      <w:pPr>
+        <w:jc w:val="center"/>
+        <w:rPr>
+          <w:rFonts w:cs="Times New Roman"/>
+          <w:b/>
+          <w:bCs/>
+          <w:sz w:val="36"/>
+          <w:szCs w:val="36"/>
+        </w:rPr>
+      </w:pPr>
+    </w:p>
+    <w:p>
+      <w:pPr>
+        <w:jc w:val="center"/>
+        <w:rPr>
+          <w:rFonts w:cs="Times New Roman"/>
+          <w:b/>
+          <w:bCs/>
+          <w:sz w:val="36"/>
+          <w:szCs w:val="36"/>
+        </w:rPr>
+      </w:pPr>
+    </w:p>
+    <w:p>
+      <w:pPr>
+        <w:jc w:val="center"/>
+        <w:rPr>
+          <w:rFonts w:cs="Times New Roman"/>
+          <w:b/>
+          <w:bCs/>
+          <w:sz w:val="36"/>
+          <w:szCs w:val="36"/>
+        </w:rPr>
+      </w:pPr>
+    </w:p>
+    <w:p>
+      <w:pPr>
+        <w:jc w:val="center"/>
+        <w:rPr>
+          <w:rFonts w:cs="Times New Roman"/>
+          <w:b/>
+          <w:bCs/>
+          <w:sz w:val="36"/>
+          <w:szCs w:val="36"/>
+        </w:rPr>
+      </w:pPr>
+    </w:p>
+    <w:p>
+      <w:pPr>
+        <w:jc w:val="center"/>
+        <w:rPr>
+          <w:rFonts w:cs="Times New Roman"/>
+          <w:b/>
+          <w:bCs/>
+          <w:sz w:val="36"/>
+          <w:szCs w:val="36"/>
+        </w:rPr>
+      </w:pPr>
+    </w:p>
+    <w:sdt>
+      <w:sdtPr>
+        <w:id w:val="2084718125"/>
+        <w:docPartObj>
+          <w:docPartGallery w:val="Table of Contents"/>
+          <w:docPartUnique/>
+        </w:docPartObj>
+      </w:sdtPr>
+      <w:sdtEndPr>
+        <w:rPr>
+          <w:rFonts w:ascii="Times New Roman" w:eastAsiaTheme="minorHAnsi" w:hAnsi="Times New Roman" w:cstheme="minorBidi"/>
+          <w:b/>
+          <w:bCs/>
+          <w:noProof/>
+          <w:color w:val="auto"/>
+          <w:kern w:val="2"/>
+          <w:sz w:val="28"/>
+          <w:szCs w:val="22"/>
+          <w:lang w:val="en-AU"/>
+          <w14:ligatures w14:val="standardContextual"/>
+        </w:rPr>
+      </w:sdtEndPr>
+      <w:sdtContent>
+        <w:p>
+          <w:pPr>
+            <w:pStyle w:val="TOCHeading"/>
+          </w:pPr>
+          <w:r>
+            <w:t>Table of Contents</w:t>
+          </w:r>
+        </w:p>
+        <w:p>
+          <w:pPr>
+            <w:pStyle w:val="TOC1"/>
+            <w:tabs>
+              <w:tab w:val="right" w:leader="dot" w:pos="9016"/>
+            </w:tabs>
+            <w:rPr>
+              <w:rFonts w:asciiTheme="minorHAnsi" w:eastAsiaTheme="minorEastAsia" w:hAnsiTheme="minorHAnsi"/>
+              <w:noProof/>
+              <w:sz w:val="24"/>
+              <w:szCs w:val="24"/>
+              <w:lang w:eastAsia="en-AU"/>
+            </w:rPr>
+          </w:pPr>
+          <w:r>
+            <w:fldChar w:fldCharType="begin"/>
+          </w:r>
+          <w:r>
+            <w:instrText xml:space="preserve"> TOC \o "1-3" \h \z \u </w:instrText>
+          </w:r>
+          <w:r>
+            <w:fldChar w:fldCharType="separate"/>
+          </w:r>
+          <w:hyperlink w:anchor="_Toc212247061" w:history="1">
+            <w:r>
+              <w:rPr>
+                <w:rStyle w:val="Hyperlink"/>
+                <w:noProof/>
+              </w:rPr>
+              <w:t>01 INTRODUCTION</w:t>
+            </w:r>
+            <w:r>
+              <w:rPr>
+                <w:noProof/>
+                <w:webHidden/>
+              </w:rPr>
+              <w:tab/>
+            </w:r>
+            <w:r>
+              <w:rPr>
+                <w:noProof/>
+                <w:webHidden/>
+              </w:rPr>
+              <w:fldChar w:fldCharType="begin"/>
+            </w:r>
+            <w:r>
+              <w:rPr>
+                <w:noProof/>
+                <w:webHidden/>
+              </w:rPr>
+              <w:instrText xml:space="preserve"> PAGEREF _Toc212247061 \h </w:instrText>
+            </w:r>
+            <w:r>
+              <w:rPr>
+                <w:noProof/>
+                <w:webHidden/>
+              </w:rPr>
+            </w:r>
+            <w:r>
+              <w:rPr>
+                <w:noProof/>
+                <w:webHidden/>
+              </w:rPr>
+              <w:fldChar w:fldCharType="separate"/>
+            </w:r>
+            <w:r>
+              <w:rPr>
+                <w:noProof/>
+                <w:webHidden/>
+              </w:rPr>
+              <w:t>3</w:t>
+            </w:r>
+            <w:r>
+              <w:rPr>
+                <w:noProof/>
+                <w:webHidden/>
+              </w:rPr>
+              <w:fldChar w:fldCharType="end"/>
+            </w:r>
+          </w:hyperlink>
+        </w:p>
+        <w:p>
+          <w:pPr>
+            <w:pStyle w:val="TOC1"/>
+            <w:tabs>
+              <w:tab w:val="right" w:leader="dot" w:pos="9016"/>
+            </w:tabs>
+            <w:rPr>
+              <w:rFonts w:asciiTheme="minorHAnsi" w:eastAsiaTheme="minorEastAsia" w:hAnsiTheme="minorHAnsi"/>
+              <w:noProof/>
+              <w:sz w:val="24"/>
+              <w:szCs w:val="24"/>
+              <w:lang w:eastAsia="en-AU"/>
+            </w:rPr>
+          </w:pPr>
+          <w:hyperlink w:anchor="_Toc212247062" w:history="1">
+            <w:r>
+              <w:rPr>
+                <w:rStyle w:val="Hyperlink"/>
+                <w:noProof/>
+              </w:rPr>
+              <w:t>02.OBJECTIVES</w:t>
+            </w:r>
+            <w:r>
+              <w:rPr>
+                <w:noProof/>
+                <w:webHidden/>
+              </w:rPr>
+              <w:tab/>
+            </w:r>
+            <w:r>
+              <w:rPr>
+                <w:noProof/>
+                <w:webHidden/>
+              </w:rPr>
+              <w:fldChar w:fldCharType="begin"/>
+            </w:r>
+            <w:r>
+              <w:rPr>
+                <w:noProof/>
+                <w:webHidden/>
+              </w:rPr>
+              <w:instrText xml:space="preserve"> PAGEREF _Toc212247062 \h </w:instrText>
+            </w:r>
+            <w:r>
+              <w:rPr>
+                <w:noProof/>
+                <w:webHidden/>
+              </w:rPr>
+            </w:r>
+            <w:r>
+              <w:rPr>
+                <w:noProof/>
+                <w:webHidden/>
+              </w:rPr>
+              <w:fldChar w:fldCharType="separate"/>
+            </w:r>
+            <w:r>
+              <w:rPr>
+                <w:noProof/>
+                <w:webHidden/>
+              </w:rPr>
+              <w:t>4</w:t>
+            </w:r>
+            <w:r>
+              <w:rPr>
+                <w:noProof/>
+                <w:webHidden/>
+              </w:rPr>
+              <w:fldChar w:fldCharType="end"/>
+            </w:r>
+          </w:hyperlink>
+        </w:p>
+        <w:p>
+          <w:pPr>
+            <w:pStyle w:val="TOC1"/>
+            <w:tabs>
+              <w:tab w:val="right" w:leader="dot" w:pos="9016"/>
+            </w:tabs>
+            <w:rPr>
+              <w:rFonts w:asciiTheme="minorHAnsi" w:eastAsiaTheme="minorEastAsia" w:hAnsiTheme="minorHAnsi"/>
+              <w:noProof/>
+              <w:sz w:val="24"/>
+              <w:szCs w:val="24"/>
+              <w:lang w:eastAsia="en-AU"/>
+            </w:rPr>
+          </w:pPr>
+          <w:hyperlink w:anchor="_Toc212247063" w:history="1">
+            <w:r>
+              <w:rPr>
+                <w:rStyle w:val="Hyperlink"/>
+                <w:noProof/>
+              </w:rPr>
+              <w:t>03.SYSTEM OVERVIEW</w:t>
+            </w:r>
+            <w:r>
+              <w:rPr>
+                <w:noProof/>
+                <w:webHidden/>
+              </w:rPr>
+              <w:tab/>
+            </w:r>
+            <w:r>
+              <w:rPr>
+                <w:noProof/>
+                <w:webHidden/>
+              </w:rPr>
+              <w:fldChar w:fldCharType="begin"/>
+            </w:r>
+            <w:r>
+              <w:rPr>
+                <w:noProof/>
+                <w:webHidden/>
+              </w:rPr>
+              <w:instrText xml:space="preserve"> PAGEREF _Toc212247063 \h </w:instrText>
+            </w:r>
+            <w:r>
+              <w:rPr>
+                <w:noProof/>
+                <w:webHidden/>
+              </w:rPr>
+            </w:r>
+            <w:r>
+              <w:rPr>
+                <w:noProof/>
+                <w:webHidden/>
+              </w:rPr>
+              <w:fldChar w:fldCharType="separate"/>
+            </w:r>
+            <w:r>
+              <w:rPr>
+                <w:noProof/>
+                <w:webHidden/>
+              </w:rPr>
+              <w:t>5</w:t>
+            </w:r>
+            <w:r>
+              <w:rPr>
+                <w:noProof/>
+                <w:webHidden/>
+              </w:rPr>
+              <w:fldChar w:fldCharType="end"/>
+            </w:r>
+          </w:hyperlink>
+        </w:p>
+        <w:p>
+          <w:pPr>
+            <w:pStyle w:val="TOC1"/>
+            <w:tabs>
+              <w:tab w:val="right" w:leader="dot" w:pos="9016"/>
+            </w:tabs>
+            <w:rPr>
+              <w:rFonts w:asciiTheme="minorHAnsi" w:eastAsiaTheme="minorEastAsia" w:hAnsiTheme="minorHAnsi"/>
+              <w:noProof/>
+              <w:sz w:val="24"/>
+              <w:szCs w:val="24"/>
+              <w:lang w:eastAsia="en-AU"/>
+            </w:rPr>
+          </w:pPr>
+          <w:hyperlink w:anchor="_Toc212247064" w:history="1">
+            <w:r>
+              <w:rPr>
+                <w:rStyle w:val="Hyperlink"/>
+                <w:noProof/>
+              </w:rPr>
+              <w:t>04.Development Process</w:t>
+            </w:r>
+            <w:r>
+              <w:rPr>
+                <w:noProof/>
+                <w:webHidden/>
+              </w:rPr>
+              <w:tab/>
+            </w:r>
+            <w:r>
+              <w:rPr>
+                <w:noProof/>
+                <w:webHidden/>
+              </w:rPr>
+              <w:fldChar w:fldCharType="begin"/>
+            </w:r>
+            <w:r>
+              <w:rPr>
+                <w:noProof/>
+                <w:webHidden/>
+              </w:rPr>
+              <w:instrText xml:space="preserve"> PAGEREF _Toc212247064 \h </w:instrText>
+            </w:r>
+            <w:r>
+              <w:rPr>
+                <w:noProof/>
+                <w:webHidden/>
+              </w:rPr>
+            </w:r>
+            <w:r>
+              <w:rPr>
+                <w:noProof/>
+                <w:webHidden/>
+              </w:rPr>
+              <w:fldChar w:fldCharType="separate"/>
+            </w:r>
+            <w:r>
+              <w:rPr>
+                <w:noProof/>
+                <w:webHidden/>
+              </w:rPr>
+              <w:t>6</w:t>
+            </w:r>
+            <w:r>
+              <w:rPr>
+                <w:noProof/>
+                <w:webHidden/>
+              </w:rPr>
+              <w:fldChar w:fldCharType="end"/>
+            </w:r>
+          </w:hyperlink>
+        </w:p>
+        <w:p>
+          <w:pPr>
+            <w:pStyle w:val="TOC1"/>
+            <w:tabs>
+              <w:tab w:val="right" w:leader="dot" w:pos="9016"/>
+            </w:tabs>
+            <w:rPr>
+              <w:rFonts w:asciiTheme="minorHAnsi" w:eastAsiaTheme="minorEastAsia" w:hAnsiTheme="minorHAnsi"/>
+              <w:noProof/>
+              <w:sz w:val="24"/>
+              <w:szCs w:val="24"/>
+              <w:lang w:eastAsia="en-AU"/>
+            </w:rPr>
+          </w:pPr>
+          <w:hyperlink w:anchor="_Toc212247065" w:history="1">
+            <w:r>
+              <w:rPr>
+                <w:rStyle w:val="Hyperlink"/>
+                <w:noProof/>
+              </w:rPr>
+              <w:t>05.CONSTANT &amp; VARIABLES</w:t>
+            </w:r>
+            <w:r>
+              <w:rPr>
+                <w:noProof/>
+                <w:webHidden/>
+              </w:rPr>
+              <w:tab/>
+            </w:r>
+            <w:r>
+              <w:rPr>
+                <w:noProof/>
+                <w:webHidden/>
+              </w:rPr>
+              <w:fldChar w:fldCharType="begin"/>
+            </w:r>
+            <w:r>
+              <w:rPr>
+                <w:noProof/>
+                <w:webHidden/>
+              </w:rPr>
+              <w:instrText xml:space="preserve"> PAGEREF _Toc212247065 \h </w:instrText>
+            </w:r>
+            <w:r>
+              <w:rPr>
+                <w:noProof/>
+                <w:webHidden/>
+              </w:rPr>
+            </w:r>
+            <w:r>
+              <w:rPr>
+                <w:noProof/>
+                <w:webHidden/>
+              </w:rPr>
+              <w:fldChar w:fldCharType="separate"/>
+            </w:r>
+            <w:r>
+              <w:rPr>
+                <w:noProof/>
+                <w:webHidden/>
+              </w:rPr>
+              <w:t>7</w:t>
+            </w:r>
+            <w:r>
+              <w:rPr>
+                <w:noProof/>
+                <w:webHidden/>
+              </w:rPr>
+              <w:fldChar w:fldCharType="end"/>
+            </w:r>
+          </w:hyperlink>
+        </w:p>
+        <w:p>
+          <w:pPr>
+            <w:pStyle w:val="TOC2"/>
+            <w:tabs>
+              <w:tab w:val="right" w:leader="dot" w:pos="9016"/>
+            </w:tabs>
+            <w:rPr>
+              <w:noProof/>
+            </w:rPr>
+          </w:pPr>
+          <w:hyperlink w:anchor="_Toc212247066" w:history="1">
+            <w:r>
+              <w:rPr>
+                <w:rStyle w:val="Hyperlink"/>
+                <w:noProof/>
+              </w:rPr>
+              <w:t>CONSTANT TABLE</w:t>
+            </w:r>
+            <w:r>
+              <w:rPr>
+                <w:noProof/>
+                <w:webHidden/>
+              </w:rPr>
+              <w:tab/>
+            </w:r>
+            <w:r>
+              <w:rPr>
+                <w:noProof/>
+                <w:webHidden/>
+              </w:rPr>
+              <w:fldChar w:fldCharType="begin"/>
+            </w:r>
+            <w:r>
+              <w:rPr>
+                <w:noProof/>
+                <w:webHidden/>
+              </w:rPr>
+              <w:instrText xml:space="preserve"> PAGEREF _Toc212247066 \h </w:instrText>
+            </w:r>
+            <w:r>
+              <w:rPr>
+                <w:noProof/>
+                <w:webHidden/>
+              </w:rPr>
+            </w:r>
+            <w:r>
+              <w:rPr>
+                <w:noProof/>
+                <w:webHidden/>
+              </w:rPr>
+              <w:fldChar w:fldCharType="separate"/>
+            </w:r>
+            <w:r>
+              <w:rPr>
+                <w:noProof/>
+                <w:webHidden/>
+              </w:rPr>
+              <w:t>7</w:t>
+            </w:r>
+            <w:r>
+              <w:rPr>
+                <w:noProof/>
+                <w:webHidden/>
+              </w:rPr>
+              <w:fldChar w:fldCharType="end"/>
+            </w:r>
+          </w:hyperlink>
+        </w:p>
+        <w:p>
+          <w:r>
+            <w:rPr>
+              <w:b/>
+              <w:bCs/>
+              <w:noProof/>
+            </w:rPr>
+            <w:fldChar w:fldCharType="end"/>
+          </w:r>
+        </w:p>
+      </w:sdtContent>
+    </w:sdt>
+    <w:p>
+      <w:pPr>
+        <w:jc w:val="both"/>
+        <w:rPr>
+          <w:rFonts w:cs="Times New Roman"/>
+          <w:b/>
+          <w:bCs/>
+          <w:sz w:val="36"/>
+          <w:szCs w:val="36"/>
+        </w:rPr>
+      </w:pPr>
+    </w:p>
+    <w:p>
+      <w:pPr>
+        <w:jc w:val="center"/>
+        <w:rPr>
+          <w:rFonts w:cs="Times New Roman"/>
+          <w:b/>
+          <w:bCs/>
+          <w:sz w:val="36"/>
+          <w:szCs w:val="36"/>
+        </w:rPr>
+      </w:pPr>
+    </w:p>
+    <w:p>
+      <w:pPr>
+        <w:jc w:val="center"/>
+        <w:rPr>
+          <w:rFonts w:cs="Times New Roman"/>
+          <w:b/>
+          <w:bCs/>
+          <w:sz w:val="36"/>
+          <w:szCs w:val="36"/>
+        </w:rPr>
+      </w:pPr>
+    </w:p>
+    <w:p>
+      <w:pPr>
+        <w:jc w:val="center"/>
+        <w:rPr>
+          <w:rFonts w:cs="Times New Roman"/>
+          <w:b/>
+          <w:bCs/>
+          <w:sz w:val="36"/>
+          <w:szCs w:val="36"/>
+        </w:rPr>
+      </w:pPr>
+    </w:p>
+    <w:p>
+      <w:pPr>
+        <w:jc w:val="center"/>
+        <w:rPr>
+          <w:rFonts w:cs="Times New Roman"/>
+          <w:b/>
+          <w:bCs/>
+          <w:sz w:val="36"/>
+          <w:szCs w:val="36"/>
+        </w:rPr>
+      </w:pPr>
+    </w:p>
+    <w:p>
+      <w:pPr>
+        <w:jc w:val="center"/>
+        <w:rPr>
+          <w:rFonts w:cs="Times New Roman"/>
+          <w:b/>
+          <w:bCs/>
+          <w:sz w:val="36"/>
+          <w:szCs w:val="36"/>
+        </w:rPr>
+      </w:pPr>
+    </w:p>
+    <w:p>
+      <w:pPr>
+        <w:jc w:val="center"/>
+        <w:rPr>
+          <w:rFonts w:cs="Times New Roman"/>
+          <w:b/>
+          <w:bCs/>
+          <w:sz w:val="36"/>
+          <w:szCs w:val="36"/>
+        </w:rPr>
+      </w:pPr>
+    </w:p>
+    <w:p>
+      <w:pPr>
+        <w:jc w:val="center"/>
+        <w:rPr>
+          <w:rFonts w:cs="Times New Roman"/>
+          <w:b/>
+          <w:bCs/>
+          <w:sz w:val="36"/>
+          <w:szCs w:val="36"/>
+        </w:rPr>
+      </w:pPr>
+    </w:p>
+    <w:p>
+      <w:pPr>
+        <w:jc w:val="center"/>
+        <w:rPr>
+          <w:rFonts w:cs="Times New Roman"/>
+          <w:b/>
+          <w:bCs/>
+          <w:sz w:val="36"/>
+          <w:szCs w:val="36"/>
+        </w:rPr>
+      </w:pPr>
+    </w:p>
+    <w:p>
+      <w:pPr>
+        <w:jc w:val="center"/>
+        <w:rPr>
+          <w:rFonts w:cs="Times New Roman"/>
+          <w:b/>
+          <w:bCs/>
+          <w:sz w:val="36"/>
+          <w:szCs w:val="36"/>
+        </w:rPr>
+      </w:pPr>
+    </w:p>
+    <w:p>
+      <w:pPr>
+        <w:jc w:val="center"/>
+        <w:rPr>
+          <w:rFonts w:cs="Times New Roman"/>
+          <w:b/>
+          <w:bCs/>
+          <w:sz w:val="36"/>
+          <w:szCs w:val="36"/>
+        </w:rPr>
+      </w:pPr>
+    </w:p>
+    <w:p>
+      <w:pPr>
+        <w:jc w:val="center"/>
+        <w:rPr>
+          <w:rFonts w:cs="Times New Roman"/>
+          <w:b/>
+          <w:bCs/>
+          <w:sz w:val="36"/>
+          <w:szCs w:val="36"/>
+        </w:rPr>
+      </w:pPr>
+    </w:p>
+    <w:p>
+      <w:pPr>
+        <w:jc w:val="center"/>
+        <w:rPr>
+          <w:rFonts w:cs="Times New Roman"/>
+          <w:b/>
+          <w:bCs/>
+          <w:sz w:val="36"/>
+          <w:szCs w:val="36"/>
+        </w:rPr>
+      </w:pPr>
+    </w:p>
+    <w:p>
+      <w:pPr>
+        <w:jc w:val="center"/>
+        <w:rPr>
+          <w:rFonts w:cs="Times New Roman"/>
+          <w:b/>
+          <w:bCs/>
+          <w:sz w:val="36"/>
+          <w:szCs w:val="36"/>
+        </w:rPr>
+      </w:pPr>
+    </w:p>
+    <w:p>
+      <w:pPr>
+        <w:jc w:val="center"/>
+        <w:rPr>
+          <w:rFonts w:cs="Times New Roman"/>
+          <w:b/>
+          <w:bCs/>
+          <w:sz w:val="36"/>
+          <w:szCs w:val="36"/>
+        </w:rPr>
+      </w:pPr>
+    </w:p>
+    <w:p>
+      <w:pPr>
+        <w:jc w:val="center"/>
+        <w:rPr>
+          <w:rFonts w:cs="Times New Roman"/>
+          <w:b/>
+          <w:bCs/>
+          <w:sz w:val="36"/>
+          <w:szCs w:val="36"/>
+        </w:rPr>
+      </w:pPr>
+    </w:p>
+    <w:p>
+      <w:pPr>
+        <w:rPr>
+          <w:rFonts w:cs="Times New Roman"/>
+          <w:b/>
+          <w:bCs/>
+          <w:sz w:val="36"/>
+          <w:szCs w:val="36"/>
+        </w:rPr>
+      </w:pPr>
+    </w:p>
+    <w:p>
+      <w:pPr>
+        <w:pStyle w:val="Heading1"/>
+        <w:jc w:val="both"/>
+      </w:pPr>
+      <w:bookmarkStart w:id="0" w:name="_Toc212247061"/>
+      <w:r>
+        <w:lastRenderedPageBreak/>
+        <w:t>01 INTRODUCTION</w:t>
+      </w:r>
+      <w:bookmarkEnd w:id="0"/>
+    </w:p>
+    <w:p>
+      <w:pPr>
+        <w:jc w:val="both"/>
+      </w:pPr>
+    </w:p>
+    <w:p>
+      <w:pPr>
+        <w:spacing w:line="360" w:lineRule="auto"/>
+        <w:jc w:val="both"/>
+      </w:pPr>
+      <w:r>
+        <w:t xml:space="preserve">The Logistics Management System is a </w:t>
+      </w:r>
+      <w:proofErr w:type="gramStart"/>
+      <w:r>
+        <w:t>console</w:t>
+      </w:r>
+      <w:r>
+        <w:t xml:space="preserve"> </w:t>
+      </w:r>
+      <w:r>
+        <w:t>based</w:t>
+      </w:r>
+      <w:proofErr w:type="gramEnd"/>
+      <w:r>
+        <w:t xml:space="preserve"> C program designed to manage transportation and delivery operations between cities. It allows users to add cities, manage distances, handle delivery requests, view delivery records, find the least-cost route, generate reports, and manage vehicle details efficiently.</w:t>
+      </w:r>
+    </w:p>
+    <w:p>
+      <w:pPr>
+        <w:spacing w:line="360" w:lineRule="auto"/>
+        <w:jc w:val="both"/>
+      </w:pPr>
+    </w:p>
+    <w:p>
+      <w:pPr>
+        <w:spacing w:line="360" w:lineRule="auto"/>
+        <w:jc w:val="both"/>
+      </w:pPr>
+      <w:r>
+        <w:t>This system simulates a basic logistics company operation including vehicle management, cost estimation, fuel calculation, and route optimization using simple text files for data storage.</w:t>
+      </w:r>
+    </w:p>
+    <w:p>
+      <w:pPr>
+        <w:spacing w:line="360" w:lineRule="auto"/>
+        <w:jc w:val="both"/>
+      </w:pPr>
+      <w:r>
+        <w:t>The system's core functionality is built upon an integrated workflow that transforms user input into actionable logistical data. It begins with the foundational setup of a city network and its corresponding distance matrix. This data then serves as the basis for all subsequent operations, from generating accurate delivery quotations that factor in vehicle-specific rates and fuel costs, to calculating the shortest possible path between two locations for optimal route planning. This structured approach ensures reliable performance and provides users with a comprehensive toolset for end-to-end delivery management.</w:t>
+      </w:r>
+    </w:p>
+    <w:p>
+      <w:pPr>
+        <w:spacing w:line="360" w:lineRule="auto"/>
+        <w:jc w:val="both"/>
+      </w:pPr>
+    </w:p>
+    <w:p>
+      <w:pPr>
+        <w:spacing w:line="360" w:lineRule="auto"/>
+        <w:jc w:val="both"/>
+      </w:pPr>
+    </w:p>
+    <w:p>
+      <w:pPr>
+        <w:spacing w:line="360" w:lineRule="auto"/>
+        <w:jc w:val="both"/>
+      </w:pPr>
+    </w:p>
+    <w:p>
+      <w:pPr>
+        <w:spacing w:line="360" w:lineRule="auto"/>
+        <w:jc w:val="both"/>
+      </w:pPr>
+    </w:p>
+    <w:p>
+      <w:pPr>
+        <w:spacing w:line="360" w:lineRule="auto"/>
+        <w:jc w:val="both"/>
+      </w:pPr>
+    </w:p>
+    <w:p>
+      <w:pPr>
+        <w:spacing w:line="360" w:lineRule="auto"/>
+        <w:jc w:val="both"/>
+      </w:pPr>
+    </w:p>
+    <w:p>
+      <w:pPr>
+        <w:spacing w:line="360" w:lineRule="auto"/>
+        <w:jc w:val="both"/>
+      </w:pPr>
+    </w:p>
+    <w:p>
+      <w:pPr>
+        <w:pStyle w:val="Heading1"/>
+      </w:pPr>
+      <w:bookmarkStart w:id="1" w:name="_Toc212247062"/>
+      <w:r>
+        <w:lastRenderedPageBreak/>
+        <w:t>02.OBJECTIVES</w:t>
+      </w:r>
+      <w:bookmarkEnd w:id="1"/>
+    </w:p>
+    <w:p>
+      <w:pPr>
+        <w:pStyle w:val="ListParagraph"/>
+        <w:numPr>
+          <w:ilvl w:val="0"/>
+          <w:numId w:val="2"/>
+        </w:numPr>
+      </w:pPr>
+      <w:r>
+        <w:t xml:space="preserve">Manage cities and distances between them </w:t>
+      </w:r>
+    </w:p>
+    <w:p>
+      <w:pPr>
+        <w:pStyle w:val="ListParagraph"/>
+        <w:numPr>
+          <w:ilvl w:val="0"/>
+          <w:numId w:val="2"/>
+        </w:numPr>
+      </w:pPr>
+      <w:r>
+        <w:t xml:space="preserve">Handle customer delivery requests </w:t>
+      </w:r>
+    </w:p>
+    <w:p>
+      <w:pPr>
+        <w:pStyle w:val="ListParagraph"/>
+        <w:numPr>
+          <w:ilvl w:val="0"/>
+          <w:numId w:val="2"/>
+        </w:numPr>
+      </w:pPr>
+      <w:r>
+        <w:t xml:space="preserve">Estimate delivery time and cost </w:t>
+      </w:r>
+    </w:p>
+    <w:p>
+      <w:pPr>
+        <w:pStyle w:val="ListParagraph"/>
+        <w:numPr>
+          <w:ilvl w:val="0"/>
+          <w:numId w:val="2"/>
+        </w:numPr>
+      </w:pPr>
+      <w:r>
+        <w:t>Track completed deliveries and generate performance reports</w:t>
+      </w:r>
+    </w:p>
+    <w:p>
+      <w:pPr>
+        <w:pStyle w:val="ListParagraph"/>
+        <w:numPr>
+          <w:ilvl w:val="0"/>
+          <w:numId w:val="2"/>
+        </w:numPr>
+      </w:pPr>
+      <w:r>
+        <w:t>Vehicle management</w:t>
+      </w:r>
+    </w:p>
+    <w:p>
+      <w:pPr>
+        <w:pStyle w:val="ListParagraph"/>
+        <w:numPr>
+          <w:ilvl w:val="0"/>
+          <w:numId w:val="2"/>
+        </w:numPr>
+      </w:pPr>
+      <w:r>
+        <w:t>To provide a Help section</w:t>
+      </w:r>
+    </w:p>
+    <w:p>
+      <w:pPr>
+        <w:pStyle w:val="ListParagraph"/>
+        <w:numPr>
+          <w:ilvl w:val="0"/>
+          <w:numId w:val="2"/>
+        </w:numPr>
+      </w:pPr>
+      <w:r>
+        <w:t>To store all data persistently using .txt files</w:t>
+      </w:r>
+    </w:p>
+    <w:p>
+      <w:pPr>
+        <w:pStyle w:val="ListParagraph"/>
+        <w:numPr>
+          <w:ilvl w:val="0"/>
+          <w:numId w:val="2"/>
+        </w:numPr>
+      </w:pPr>
+      <w:r>
+        <w:t>To apply modular programming using functions and structures in C</w:t>
+      </w:r>
+    </w:p>
+    <w:p>
+      <w:pPr>
+        <w:spacing w:line="360" w:lineRule="auto"/>
+      </w:pPr>
+    </w:p>
+    <w:p>
+      <w:pPr>
+        <w:spacing w:line="360" w:lineRule="auto"/>
+      </w:pPr>
+    </w:p>
+    <w:p>
+      <w:pPr>
+        <w:spacing w:line="360" w:lineRule="auto"/>
+      </w:pPr>
+    </w:p>
+    <w:p>
+      <w:pPr>
+        <w:spacing w:line="360" w:lineRule="auto"/>
+      </w:pPr>
+    </w:p>
+    <w:p>
+      <w:pPr>
+        <w:spacing w:line="360" w:lineRule="auto"/>
+      </w:pPr>
+    </w:p>
+    <w:p>
+      <w:pPr>
+        <w:spacing w:line="360" w:lineRule="auto"/>
+      </w:pPr>
+    </w:p>
+    <w:p>
+      <w:pPr>
+        <w:spacing w:line="360" w:lineRule="auto"/>
+      </w:pPr>
+    </w:p>
+    <w:p>
+      <w:pPr>
+        <w:spacing w:line="360" w:lineRule="auto"/>
+      </w:pPr>
+    </w:p>
+    <w:p>
+      <w:pPr>
+        <w:spacing w:line="360" w:lineRule="auto"/>
+      </w:pPr>
+    </w:p>
+    <w:p>
+      <w:pPr>
+        <w:spacing w:line="360" w:lineRule="auto"/>
+      </w:pPr>
+    </w:p>
+    <w:p>
+      <w:pPr>
+        <w:spacing w:line="360" w:lineRule="auto"/>
+      </w:pPr>
+    </w:p>
+    <w:p>
+      <w:pPr>
+        <w:spacing w:line="360" w:lineRule="auto"/>
+      </w:pPr>
+    </w:p>
+    <w:p>
+      <w:pPr>
+        <w:spacing w:line="360" w:lineRule="auto"/>
+      </w:pPr>
+    </w:p>
+    <w:p>
+      <w:pPr>
+        <w:spacing w:line="360" w:lineRule="auto"/>
+      </w:pPr>
+    </w:p>
+    <w:p>
+      <w:pPr>
+        <w:pStyle w:val="Heading1"/>
+      </w:pPr>
+      <w:bookmarkStart w:id="2" w:name="_Toc212247063"/>
+      <w:r>
+        <w:lastRenderedPageBreak/>
+        <w:t>03.SYSTEM OVERVIEW</w:t>
+      </w:r>
+      <w:bookmarkEnd w:id="2"/>
+    </w:p>
+    <w:p>
+      <w:r>
+        <w:t>The program provides a menu</w:t>
+      </w:r>
+      <w:r>
+        <w:t xml:space="preserve"> </w:t>
+      </w:r>
+      <w:r>
+        <w:t>driven interface that allows users to choose from the following main modules:</w:t>
+      </w:r>
+    </w:p>
+    <w:p>
+      <w:pPr>
+        <w:pStyle w:val="ListParagraph"/>
+        <w:numPr>
+          <w:ilvl w:val="0"/>
+          <w:numId w:val="3"/>
+        </w:numPr>
+        <w:spacing w:line="360" w:lineRule="auto"/>
+      </w:pPr>
+      <w:r>
+        <w:t>City Management – Add, rename, remove, and view cities.</w:t>
+      </w:r>
+    </w:p>
+    <w:p>
+      <w:pPr>
+        <w:pStyle w:val="ListParagraph"/>
+        <w:numPr>
+          <w:ilvl w:val="0"/>
+          <w:numId w:val="3"/>
+        </w:numPr>
+        <w:spacing w:line="360" w:lineRule="auto"/>
+      </w:pPr>
+      <w:r>
+        <w:t>Distance Management – Record and view distances between cities.</w:t>
+      </w:r>
+    </w:p>
+    <w:p>
+      <w:pPr>
+        <w:pStyle w:val="ListParagraph"/>
+        <w:numPr>
+          <w:ilvl w:val="0"/>
+          <w:numId w:val="3"/>
+        </w:numPr>
+        <w:spacing w:line="360" w:lineRule="auto"/>
+      </w:pPr>
+      <w:r>
+        <w:t>Vehicle Information – Display vehicle types with capacity, rates, speed, and fuel efficiency.</w:t>
+      </w:r>
+    </w:p>
+    <w:p>
+      <w:pPr>
+        <w:pStyle w:val="ListParagraph"/>
+        <w:numPr>
+          <w:ilvl w:val="0"/>
+          <w:numId w:val="3"/>
+        </w:numPr>
+        <w:spacing w:line="360" w:lineRule="auto"/>
+      </w:pPr>
+      <w:r>
+        <w:t>Delivery Request – Calculate delivery cost, time, and profit.</w:t>
+      </w:r>
+    </w:p>
+    <w:p>
+      <w:pPr>
+        <w:pStyle w:val="ListParagraph"/>
+        <w:numPr>
+          <w:ilvl w:val="0"/>
+          <w:numId w:val="3"/>
+        </w:numPr>
+        <w:spacing w:line="360" w:lineRule="auto"/>
+      </w:pPr>
+      <w:r>
+        <w:t>View Deliveries – View all saved deliveries.</w:t>
+      </w:r>
+    </w:p>
+    <w:p>
+      <w:pPr>
+        <w:pStyle w:val="ListParagraph"/>
+        <w:numPr>
+          <w:ilvl w:val="0"/>
+          <w:numId w:val="3"/>
+        </w:numPr>
+        <w:spacing w:line="360" w:lineRule="auto"/>
+      </w:pPr>
+      <w:r>
+        <w:t>Route Finder – Find the least-cost route between cities</w:t>
+      </w:r>
+      <w:r>
+        <w:t>.</w:t>
+      </w:r>
+    </w:p>
+    <w:p>
+      <w:pPr>
+        <w:pStyle w:val="ListParagraph"/>
+        <w:numPr>
+          <w:ilvl w:val="0"/>
+          <w:numId w:val="3"/>
+        </w:numPr>
+        <w:spacing w:line="360" w:lineRule="auto"/>
+      </w:pPr>
+      <w:r>
+        <w:t>Reports – Generate delivery statistics (revenue, profit, etc.)</w:t>
+      </w:r>
+    </w:p>
+    <w:p>
+      <w:pPr>
+        <w:pStyle w:val="ListParagraph"/>
+        <w:numPr>
+          <w:ilvl w:val="0"/>
+          <w:numId w:val="3"/>
+        </w:numPr>
+        <w:spacing w:line="360" w:lineRule="auto"/>
+      </w:pPr>
+      <w:r>
+        <w:t>Help</w:t>
+      </w:r>
+      <w:r>
+        <w:t xml:space="preserve">-Contact </w:t>
+      </w:r>
+      <w:proofErr w:type="spellStart"/>
+      <w:r>
+        <w:t>informations</w:t>
+      </w:r>
+      <w:proofErr w:type="spellEnd"/>
+    </w:p>
+    <w:p>
+      <w:pPr>
+        <w:pStyle w:val="ListParagraph"/>
+        <w:numPr>
+          <w:ilvl w:val="0"/>
+          <w:numId w:val="3"/>
+        </w:numPr>
+        <w:spacing w:line="360" w:lineRule="auto"/>
+      </w:pPr>
+      <w:r>
+        <w:t xml:space="preserve">Exit </w:t>
+      </w:r>
+      <w:r>
+        <w:t>-Exit the programme</w:t>
+      </w:r>
+    </w:p>
+    <w:p>
+      <w:pPr>
+        <w:spacing w:line="360" w:lineRule="auto"/>
+      </w:pPr>
+    </w:p>
+    <w:p>
+      <w:pPr>
+        <w:spacing w:line="360" w:lineRule="auto"/>
+      </w:pPr>
+    </w:p>
+    <w:p>
+      <w:pPr>
+        <w:spacing w:line="360" w:lineRule="auto"/>
+      </w:pPr>
+    </w:p>
+    <w:p>
+      <w:pPr>
+        <w:spacing w:line="360" w:lineRule="auto"/>
+      </w:pPr>
+    </w:p>
+    <w:p>
+      <w:pPr>
+        <w:spacing w:line="360" w:lineRule="auto"/>
+      </w:pPr>
+    </w:p>
+    <w:p>
+      <w:pPr>
+        <w:spacing w:line="360" w:lineRule="auto"/>
+      </w:pPr>
+    </w:p>
+    <w:p>
+      <w:pPr>
+        <w:spacing w:line="360" w:lineRule="auto"/>
+      </w:pPr>
+    </w:p>
+    <w:p>
+      <w:pPr>
+        <w:spacing w:line="360" w:lineRule="auto"/>
+      </w:pPr>
+    </w:p>
+    <w:p>
+      <w:pPr>
+        <w:spacing w:line="360" w:lineRule="auto"/>
+      </w:pPr>
+    </w:p>
+    <w:p>
+      <w:pPr>
+        <w:spacing w:line="360" w:lineRule="auto"/>
+      </w:pPr>
+    </w:p>
+    <w:p>
+      <w:pPr>
+        <w:spacing w:line="360" w:lineRule="auto"/>
+      </w:pPr>
+    </w:p>
+    <w:p>
+      <w:pPr>
+        <w:pStyle w:val="Heading1"/>
+      </w:pPr>
+      <w:bookmarkStart w:id="3" w:name="_Toc212247064"/>
+      <w:r>
+        <w:lastRenderedPageBreak/>
+        <w:t>04.D</w:t>
+      </w:r>
+      <w:r>
+        <w:t>EVELOPMENT</w:t>
+      </w:r>
+      <w:r>
+        <w:t xml:space="preserve"> P</w:t>
+      </w:r>
+      <w:bookmarkEnd w:id="3"/>
+      <w:r>
+        <w:t>ROCESS</w:t>
+      </w:r>
+    </w:p>
+    <w:p>
+      <w:r>
+        <w:t>The system was developed using:</w:t>
+      </w:r>
+    </w:p>
+    <w:tbl>
+      <w:tblPr>
+        <w:tblStyle w:val="PlainTable1"/>
+        <w:tblW w:w="0" w:type="auto"/>
+        <w:tblLook w:val="04A0" w:firstRow="1" w:lastRow="0" w:firstColumn="1" w:lastColumn="0" w:noHBand="0" w:noVBand="1"/>
+      </w:tblPr>
+      <w:tblGrid>
+        <w:gridCol w:w="4508"/>
+        <w:gridCol w:w="4508"/>
+      </w:tblGrid>
+      <w:tr>
+        <w:trPr>
+          <w:cnfStyle w:val="100000000000" w:firstRow="1" w:lastRow="0" w:firstColumn="0" w:lastColumn="0" w:oddVBand="0" w:evenVBand="0" w:oddHBand="0" w:evenHBand="0" w:firstRowFirstColumn="0" w:firstRowLastColumn="0" w:lastRowFirstColumn="0" w:lastRowLastColumn="0"/>
+          <w:trHeight w:val="1254"/>
+        </w:trPr>
+        <w:tc>
+          <w:tcPr>
+            <w:cnfStyle w:val="001000000000" w:firstRow="0" w:lastRow="0" w:firstColumn="1" w:lastColumn="0" w:oddVBand="0" w:evenVBand="0" w:oddHBand="0" w:evenHBand="0" w:firstRowFirstColumn="0" w:firstRowLastColumn="0" w:lastRowFirstColumn="0" w:lastRowLastColumn="0"/>
+            <w:tcW w:w="4508" w:type="dxa"/>
+            <w:vAlign w:val="center"/>
+          </w:tcPr>
+          <w:p>
+            <w:pPr>
+              <w:jc w:val="center"/>
+            </w:pPr>
+            <w:r>
+              <w:t>Component</w:t>
+            </w:r>
+          </w:p>
+        </w:tc>
+        <w:tc>
+          <w:tcPr>
+            <w:tcW w:w="4508" w:type="dxa"/>
+            <w:vAlign w:val="center"/>
+          </w:tcPr>
+          <w:p>
+            <w:pPr>
+              <w:jc w:val="center"/>
+              <w:cnfStyle w:val="100000000000" w:firstRow="1" w:lastRow="0" w:firstColumn="0" w:lastColumn="0" w:oddVBand="0" w:evenVBand="0" w:oddHBand="0" w:evenHBand="0" w:firstRowFirstColumn="0" w:firstRowLastColumn="0" w:lastRowFirstColumn="0" w:lastRowLastColumn="0"/>
+            </w:pPr>
+            <w:r>
+              <w:t>Description</w:t>
+            </w:r>
+          </w:p>
+        </w:tc>
+      </w:tr>
+      <w:tr>
+        <w:trPr>
+          <w:cnfStyle w:val="000000100000" w:firstRow="0" w:lastRow="0" w:firstColumn="0" w:lastColumn="0" w:oddVBand="0" w:evenVBand="0" w:oddHBand="1" w:evenHBand="0" w:firstRowFirstColumn="0" w:firstRowLastColumn="0" w:lastRowFirstColumn="0" w:lastRowLastColumn="0"/>
+          <w:trHeight w:val="1204"/>
+        </w:trPr>
+        <w:tc>
+          <w:tcPr>
+            <w:cnfStyle w:val="001000000000" w:firstRow="0" w:lastRow="0" w:firstColumn="1" w:lastColumn="0" w:oddVBand="0" w:evenVBand="0" w:oddHBand="0" w:evenHBand="0" w:firstRowFirstColumn="0" w:firstRowLastColumn="0" w:lastRowFirstColumn="0" w:lastRowLastColumn="0"/>
+            <w:tcW w:w="4508" w:type="dxa"/>
+            <w:vAlign w:val="center"/>
+          </w:tcPr>
+          <w:p>
+            <w:pPr>
+              <w:jc w:val="center"/>
+            </w:pPr>
+            <w:r>
+              <w:t>Language</w:t>
+            </w:r>
+          </w:p>
+        </w:tc>
+        <w:tc>
+          <w:tcPr>
+            <w:tcW w:w="4508" w:type="dxa"/>
+            <w:vAlign w:val="center"/>
+          </w:tcPr>
+          <w:p>
+            <w:pPr>
+              <w:jc w:val="center"/>
+              <w:cnfStyle w:val="000000100000" w:firstRow="0" w:lastRow="0" w:firstColumn="0" w:lastColumn="0" w:oddVBand="0" w:evenVBand="0" w:oddHBand="1" w:evenHBand="0" w:firstRowFirstColumn="0" w:firstRowLastColumn="0" w:lastRowFirstColumn="0" w:lastRowLastColumn="0"/>
+            </w:pPr>
+            <w:r>
+              <w:t>C</w:t>
+            </w:r>
+          </w:p>
+        </w:tc>
+      </w:tr>
+      <w:tr>
+        <w:trPr>
+          <w:trHeight w:val="1254"/>
+        </w:trPr>
+        <w:tc>
+          <w:tcPr>
+            <w:cnfStyle w:val="001000000000" w:firstRow="0" w:lastRow="0" w:firstColumn="1" w:lastColumn="0" w:oddVBand="0" w:evenVBand="0" w:oddHBand="0" w:evenHBand="0" w:firstRowFirstColumn="0" w:firstRowLastColumn="0" w:lastRowFirstColumn="0" w:lastRowLastColumn="0"/>
+            <w:tcW w:w="4508" w:type="dxa"/>
+            <w:vAlign w:val="center"/>
+          </w:tcPr>
+          <w:p>
+            <w:pPr>
+              <w:jc w:val="center"/>
+            </w:pPr>
+            <w:r>
+              <w:t>IDE Used</w:t>
+            </w:r>
+          </w:p>
+        </w:tc>
+        <w:tc>
+          <w:tcPr>
+            <w:tcW w:w="4508" w:type="dxa"/>
+            <w:vAlign w:val="center"/>
+          </w:tcPr>
+          <w:p>
+            <w:pPr>
+              <w:jc w:val="center"/>
+              <w:cnfStyle w:val="000000000000" w:firstRow="0" w:lastRow="0" w:firstColumn="0" w:lastColumn="0" w:oddVBand="0" w:evenVBand="0" w:oddHBand="0" w:evenHBand="0" w:firstRowFirstColumn="0" w:firstRowLastColumn="0" w:lastRowFirstColumn="0" w:lastRowLastColumn="0"/>
+            </w:pPr>
+            <w:proofErr w:type="gramStart"/>
+            <w:r>
+              <w:t>Code::</w:t>
+            </w:r>
+            <w:proofErr w:type="gramEnd"/>
+            <w:r>
+              <w:t>Blocks</w:t>
+            </w:r>
+          </w:p>
+        </w:tc>
+      </w:tr>
+      <w:tr>
+        <w:trPr>
+          <w:cnfStyle w:val="000000100000" w:firstRow="0" w:lastRow="0" w:firstColumn="0" w:lastColumn="0" w:oddVBand="0" w:evenVBand="0" w:oddHBand="1" w:evenHBand="0" w:firstRowFirstColumn="0" w:firstRowLastColumn="0" w:lastRowFirstColumn="0" w:lastRowLastColumn="0"/>
+          <w:trHeight w:val="1254"/>
+        </w:trPr>
+        <w:tc>
+          <w:tcPr>
+            <w:cnfStyle w:val="001000000000" w:firstRow="0" w:lastRow="0" w:firstColumn="1" w:lastColumn="0" w:oddVBand="0" w:evenVBand="0" w:oddHBand="0" w:evenHBand="0" w:firstRowFirstColumn="0" w:firstRowLastColumn="0" w:lastRowFirstColumn="0" w:lastRowLastColumn="0"/>
+            <w:tcW w:w="4508" w:type="dxa"/>
+            <w:vAlign w:val="center"/>
+          </w:tcPr>
+          <w:p>
+            <w:pPr>
+              <w:jc w:val="center"/>
+            </w:pPr>
+            <w:r>
+              <w:t>File Storage</w:t>
+            </w:r>
+          </w:p>
+        </w:tc>
+        <w:tc>
+          <w:tcPr>
+            <w:tcW w:w="4508" w:type="dxa"/>
+            <w:vAlign w:val="center"/>
+          </w:tcPr>
+          <w:p>
+            <w:pPr>
+              <w:jc w:val="center"/>
+              <w:cnfStyle w:val="000000100000" w:firstRow="0" w:lastRow="0" w:firstColumn="0" w:lastColumn="0" w:oddVBand="0" w:evenVBand="0" w:oddHBand="1" w:evenHBand="0" w:firstRowFirstColumn="0" w:firstRowLastColumn="0" w:lastRowFirstColumn="0" w:lastRowLastColumn="0"/>
+            </w:pPr>
+            <w:r>
+              <w:t>Text files (.txt)</w:t>
+            </w:r>
+          </w:p>
+        </w:tc>
+      </w:tr>
+      <w:tr>
+        <w:trPr>
+          <w:trHeight w:val="1204"/>
+        </w:trPr>
+        <w:tc>
+          <w:tcPr>
+            <w:cnfStyle w:val="001000000000" w:firstRow="0" w:lastRow="0" w:firstColumn="1" w:lastColumn="0" w:oddVBand="0" w:evenVBand="0" w:oddHBand="0" w:evenHBand="0" w:firstRowFirstColumn="0" w:firstRowLastColumn="0" w:lastRowFirstColumn="0" w:lastRowLastColumn="0"/>
+            <w:tcW w:w="4508" w:type="dxa"/>
+            <w:vAlign w:val="center"/>
+          </w:tcPr>
+          <w:p>
+            <w:pPr>
+              <w:jc w:val="center"/>
+            </w:pPr>
+            <w:r>
+              <w:t>Programming Concepts</w:t>
+            </w:r>
+          </w:p>
+        </w:tc>
+        <w:tc>
+          <w:tcPr>
+            <w:tcW w:w="4508" w:type="dxa"/>
+            <w:vAlign w:val="center"/>
+          </w:tcPr>
+          <w:p>
+            <w:pPr>
+              <w:jc w:val="center"/>
+              <w:cnfStyle w:val="000000000000" w:firstRow="0" w:lastRow="0" w:firstColumn="0" w:lastColumn="0" w:oddVBand="0" w:evenVBand="0" w:oddHBand="0" w:evenHBand="0" w:firstRowFirstColumn="0" w:firstRowLastColumn="0" w:lastRowFirstColumn="0" w:lastRowLastColumn="0"/>
+            </w:pPr>
+            <w:proofErr w:type="spellStart"/>
+            <w:proofErr w:type="gramStart"/>
+            <w:r>
+              <w:t>Arrays,structures</w:t>
+            </w:r>
+            <w:proofErr w:type="gramEnd"/>
+            <w:r>
+              <w:t>,file</w:t>
+            </w:r>
+            <w:proofErr w:type="spellEnd"/>
+            <w:r>
+              <w:t xml:space="preserve"> </w:t>
+            </w:r>
+            <w:proofErr w:type="spellStart"/>
+            <w:proofErr w:type="gramStart"/>
+            <w:r>
+              <w:t>handling,loops</w:t>
+            </w:r>
+            <w:proofErr w:type="gramEnd"/>
+            <w:r>
+              <w:t>,switch</w:t>
+            </w:r>
+            <w:proofErr w:type="spellEnd"/>
+            <w:r>
+              <w:t xml:space="preserve"> </w:t>
+            </w:r>
+            <w:proofErr w:type="spellStart"/>
+            <w:proofErr w:type="gramStart"/>
+            <w:r>
+              <w:t>case,modular</w:t>
+            </w:r>
+            <w:proofErr w:type="spellEnd"/>
+            <w:proofErr w:type="gramEnd"/>
+            <w:r>
+              <w:t xml:space="preserve"> programming</w:t>
+            </w:r>
+          </w:p>
+        </w:tc>
+      </w:tr>
+    </w:tbl>
+    <w:p/>
+    <w:p/>
+    <w:p/>
+    <w:p/>
+    <w:p/>
+    <w:p/>
+    <w:p/>
+    <w:p/>
+    <w:p/>
+    <w:p/>
+    <w:p/>
+    <w:p/>
+    <w:p/>
+    <w:p>
+      <w:pPr>
+        <w:pStyle w:val="Heading1"/>
+      </w:pPr>
+      <w:bookmarkStart w:id="4" w:name="_Toc212247065"/>
+      <w:r>
+        <w:lastRenderedPageBreak/>
+        <w:t>05.CONSTANT &amp; VARIABLES</w:t>
+      </w:r>
+      <w:bookmarkEnd w:id="4"/>
+    </w:p>
+    <w:p>
+      <w:pPr>
+        <w:pStyle w:val="Heading2"/>
+      </w:pPr>
+      <w:bookmarkStart w:id="5" w:name="_Toc212247066"/>
+      <w:r>
+        <w:t>CONSTANT TABLE</w:t>
+      </w:r>
+      <w:bookmarkEnd w:id="5"/>
+    </w:p>
+    <w:tbl>
+      <w:tblPr>
+        <w:tblStyle w:val="TableGrid"/>
+        <w:tblW w:w="0" w:type="auto"/>
+        <w:tblLook w:val="04A0" w:firstRow="1" w:lastRow="0" w:firstColumn="1" w:lastColumn="0" w:noHBand="0" w:noVBand="1"/>
+      </w:tblPr>
+      <w:tblGrid>
+        <w:gridCol w:w="2254"/>
+        <w:gridCol w:w="2254"/>
+        <w:gridCol w:w="2254"/>
+        <w:gridCol w:w="2254"/>
+      </w:tblGrid>
+      <w:tr>
+        <w:tc>
+          <w:tcPr>
+            <w:tcW w:w="2254" w:type="dxa"/>
+          </w:tcPr>
+          <w:p/>
+        </w:tc>
+        <w:tc>
+          <w:tcPr>
+            <w:tcW w:w="2254" w:type="dxa"/>
+          </w:tcPr>
+          <w:p/>
+        </w:tc>
+        <w:tc>
+          <w:tcPr>
+            <w:tcW w:w="2254" w:type="dxa"/>
+          </w:tcPr>
+          <w:p/>
+        </w:tc>
+        <w:tc>
+          <w:tcPr>
+            <w:tcW w:w="2254" w:type="dxa"/>
+          </w:tcPr>
+          <w:p/>
+        </w:tc>
+      </w:tr>
+      <w:tr>
+        <w:tc>
+          <w:tcPr>
+            <w:tcW w:w="2254" w:type="dxa"/>
+          </w:tcPr>
+          <w:p/>
+        </w:tc>
+        <w:tc>
+          <w:tcPr>
+            <w:tcW w:w="2254" w:type="dxa"/>
+          </w:tcPr>
+          <w:p/>
+        </w:tc>
+        <w:tc>
+          <w:tcPr>
+            <w:tcW w:w="2254" w:type="dxa"/>
+          </w:tcPr>
+          <w:p/>
+        </w:tc>
+        <w:tc>
+          <w:tcPr>
+            <w:tcW w:w="2254" w:type="dxa"/>
+          </w:tcPr>
+          <w:p/>
+        </w:tc>
+      </w:tr>
+      <w:tr>
+        <w:tc>
+          <w:tcPr>
+            <w:tcW w:w="2254" w:type="dxa"/>
+          </w:tcPr>
+          <w:p/>
+        </w:tc>
+        <w:tc>
+          <w:tcPr>
+            <w:tcW w:w="2254" w:type="dxa"/>
+          </w:tcPr>
+          <w:p/>
+        </w:tc>
+        <w:tc>
+          <w:tcPr>
+            <w:tcW w:w="2254" w:type="dxa"/>
+          </w:tcPr>
+          <w:p/>
+        </w:tc>
+        <w:tc>
+          <w:tcPr>
+            <w:tcW w:w="2254" w:type="dxa"/>
+          </w:tcPr>
+          <w:p/>
+        </w:tc>
+      </w:tr>
+      <w:tr>
+        <w:tc>
+          <w:tcPr>
+            <w:tcW w:w="2254" w:type="dxa"/>
+          </w:tcPr>
+          <w:p/>
+        </w:tc>
+        <w:tc>
+          <w:tcPr>
+            <w:tcW w:w="2254" w:type="dxa"/>
+          </w:tcPr>
+          <w:p/>
+        </w:tc>
+        <w:tc>
+          <w:tcPr>
+            <w:tcW w:w="2254" w:type="dxa"/>
+          </w:tcPr>
+          <w:p/>
+        </w:tc>
+        <w:tc>
+          <w:tcPr>
+            <w:tcW w:w="2254" w:type="dxa"/>
+          </w:tcPr>
+          <w:p/>
+        </w:tc>
+      </w:tr>
+      <w:tr>
+        <w:tc>
+          <w:tcPr>
+            <w:tcW w:w="2254" w:type="dxa"/>
+          </w:tcPr>
+          <w:p/>
+        </w:tc>
+        <w:tc>
+          <w:tcPr>
+            <w:tcW w:w="2254" w:type="dxa"/>
+          </w:tcPr>
+          <w:p/>
+        </w:tc>
+        <w:tc>
+          <w:tcPr>
+            <w:tcW w:w="2254" w:type="dxa"/>
+          </w:tcPr>
+          <w:p/>
+        </w:tc>
+        <w:tc>
+          <w:tcPr>
+            <w:tcW w:w="2254" w:type="dxa"/>
+          </w:tcPr>
+          <w:p/>
+        </w:tc>
+      </w:tr>
+      <w:tr>
+        <w:tc>
+          <w:tcPr>
+            <w:tcW w:w="2254" w:type="dxa"/>
+          </w:tcPr>
+          <w:p/>
+        </w:tc>
+        <w:tc>
+          <w:tcPr>
+            <w:tcW w:w="2254" w:type="dxa"/>
+          </w:tcPr>
+          <w:p/>
+        </w:tc>
+        <w:tc>
+          <w:tcPr>
+            <w:tcW w:w="2254" w:type="dxa"/>
+          </w:tcPr>
+          <w:p/>
+        </w:tc>
+        <w:tc>
+          <w:tcPr>
+            <w:tcW w:w="2254" w:type="dxa"/>
+          </w:tcPr>
+          <w:p/>
+        </w:tc>
+      </w:tr>
+    </w:tbl>
     <w:p/>
     <w:sectPr>
+      <w:footerReference w:type="default" r:id="rId9"/>
       <w:pgSz w:w="11906" w:h="16838"/>
       <w:pgMar w:top="1440" w:right="1440" w:bottom="1440" w:left="1440" w:header="708" w:footer="708" w:gutter="0"/>
+      <w:pgBorders w:offsetFrom="page">
+        <w:top w:val="single" w:sz="8" w:space="24" w:color="auto"/>
+        <w:left w:val="single" w:sz="8" w:space="24" w:color="auto"/>
+        <w:bottom w:val="single" w:sz="8" w:space="24" w:color="auto"/>
+        <w:right w:val="single" w:sz="8" w:space="24" w:color="auto"/>
+      </w:pgBorders>
       <w:cols w:space="708"/>
       <w:docGrid w:linePitch="360"/>
     </w:sectPr>
   </w:body>
 </w:document>
+</file>
+
+<file path=word/endnotes.xml><?xml version="1.0" encoding="utf-8"?>
+<w:endnotes xmlns:wpc="http://schemas.microsoft.com/office/word/2010/wordprocessingCanvas" xmlns:cx="http://schemas.microsoft.com/office/drawing/2014/chartex" xmlns:cx1="http://schemas.microsoft.com/office/drawing/2015/9/8/chartex" xmlns:cx2="http://schemas.microsoft.com/office/drawing/2015/10/21/chartex" xmlns:cx3="http://schemas.microsoft.com/office/drawing/2016/5/9/chartex" xmlns:cx4="http://schemas.microsoft.com/office/drawing/2016/5/10/chartex" xmlns:cx5="http://schemas.microsoft.com/office/drawing/2016/5/11/chartex" xmlns:cx6="http://schemas.microsoft.com/office/drawing/2016/5/12/chartex" xmlns:cx7="http://schemas.microsoft.com/office/drawing/2016/5/13/chartex" xmlns:cx8="http://schemas.microsoft.com/office/drawing/2016/5/14/chartex" xmlns:mc="http://schemas.openxmlformats.org/markup-compatibility/2006" xmlns:aink="http://schemas.microsoft.com/office/drawing/2016/ink" xmlns:am3d="http://schemas.microsoft.com/office/drawing/2017/model3d" xmlns:o="urn:schemas-microsoft-com:office:office" xmlns:oel="http://schemas.microsoft.com/office/2019/extlst" xmlns:r="http://schemas.openxmlformats.org/officeDocument/2006/relationships" xmlns:m="http://schemas.openxmlformats.org/officeDocument/2006/math" xmlns:v="urn:schemas-microsoft-com:vml" xmlns:wp14="http://schemas.microsoft.com/office/word/2010/wordprocessingDrawing" xmlns:wp="http://schemas.openxmlformats.org/drawingml/2006/wordprocessingDrawing" xmlns:w10="urn:schemas-microsoft-com:office:word" xmlns:w="http://schemas.openxmlformats.org/wordprocessingml/2006/main" xmlns:w14="http://schemas.microsoft.com/office/word/2010/wordml" xmlns:w15="http://schemas.microsoft.com/office/word/2012/wordml" xmlns:w16cex="http://schemas.microsoft.com/office/word/2018/wordml/cex" xmlns:w16cid="http://schemas.microsoft.com/office/word/2016/wordml/cid" xmlns:w16="http://schemas.microsoft.com/office/word/2018/wordml" xmlns:w16du="http://schemas.microsoft.com/office/word/2023/wordml/word16du" xmlns:w16sdtdh="http://schemas.microsoft.com/office/word/2020/wordml/sdtdatahash" xmlns:w16sdtfl="http://schemas.microsoft.com/office/word/2024/wordml/sdtformatlock" xmlns:w16se="http://schemas.microsoft.com/office/word/2015/wordml/symex" xmlns:wpg="http://schemas.microsoft.com/office/word/2010/wordprocessingGroup" xmlns:wpi="http://schemas.microsoft.com/office/word/2010/wordprocessingInk" xmlns:wne="http://schemas.microsoft.com/office/word/2006/wordml" xmlns:wps="http://schemas.microsoft.com/office/word/2010/wordprocessingShape" mc:Ignorable="w14 w15 w16se w16cid w16 w16cex w16sdtdh w16sdtfl w16du wp14">
+  <w:endnote w:type="separator" w:id="-1">
+    <w:p>
+      <w:pPr>
+        <w:spacing w:after="0" w:line="240" w:lineRule="auto"/>
+      </w:pPr>
+      <w:r>
+        <w:separator/>
+      </w:r>
+    </w:p>
+  </w:endnote>
+  <w:endnote w:type="continuationSeparator" w:id="0">
+    <w:p>
+      <w:pPr>
+        <w:spacing w:after="0" w:line="240" w:lineRule="auto"/>
+      </w:pPr>
+      <w:r>
+        <w:continuationSeparator/>
+      </w:r>
+    </w:p>
+  </w:endnote>
+</w:endnotes>
+</file>
+
+<file path=word/footer1.xml><?xml version="1.0" encoding="utf-8"?>
+<w:ftr xmlns:wpc="http://schemas.microsoft.com/office/word/2010/wordprocessingCanvas" xmlns:cx="http://schemas.microsoft.com/office/drawing/2014/chartex" xmlns:cx1="http://schemas.microsoft.com/office/drawing/2015/9/8/chartex" xmlns:cx2="http://schemas.microsoft.com/office/drawing/2015/10/21/chartex" xmlns:cx3="http://schemas.microsoft.com/office/drawing/2016/5/9/chartex" xmlns:cx4="http://schemas.microsoft.com/office/drawing/2016/5/10/chartex" xmlns:cx5="http://schemas.microsoft.com/office/drawing/2016/5/11/chartex" xmlns:cx6="http://schemas.microsoft.com/office/drawing/2016/5/12/chartex" xmlns:cx7="http://schemas.microsoft.com/office/drawing/2016/5/13/chartex" xmlns:cx8="http://schemas.microsoft.com/office/drawing/2016/5/14/chartex" xmlns:mc="http://schemas.openxmlformats.org/markup-compatibility/2006" xmlns:aink="http://schemas.microsoft.com/office/drawing/2016/ink" xmlns:am3d="http://schemas.microsoft.com/office/drawing/2017/model3d" xmlns:o="urn:schemas-microsoft-com:office:office" xmlns:oel="http://schemas.microsoft.com/office/2019/extlst" xmlns:r="http://schemas.openxmlformats.org/officeDocument/2006/relationships" xmlns:m="http://schemas.openxmlformats.org/officeDocument/2006/math" xmlns:v="urn:schemas-microsoft-com:vml" xmlns:wp14="http://schemas.microsoft.com/office/word/2010/wordprocessingDrawing" xmlns:wp="http://schemas.openxmlformats.org/drawingml/2006/wordprocessingDrawing" xmlns:w10="urn:schemas-microsoft-com:office:word" xmlns:w="http://schemas.openxmlformats.org/wordprocessingml/2006/main" xmlns:w14="http://schemas.microsoft.com/office/word/2010/wordml" xmlns:w15="http://schemas.microsoft.com/office/word/2012/wordml" xmlns:w16cex="http://schemas.microsoft.com/office/word/2018/wordml/cex" xmlns:w16cid="http://schemas.microsoft.com/office/word/2016/wordml/cid" xmlns:w16="http://schemas.microsoft.com/office/word/2018/wordml" xmlns:w16du="http://schemas.microsoft.com/office/word/2023/wordml/word16du" xmlns:w16sdtdh="http://schemas.microsoft.com/office/word/2020/wordml/sdtdatahash" xmlns:w16sdtfl="http://schemas.microsoft.com/office/word/2024/wordml/sdtformatlock" xmlns:w16se="http://schemas.microsoft.com/office/word/2015/wordml/symex" xmlns:wpg="http://schemas.microsoft.com/office/word/2010/wordprocessingGroup" xmlns:wpi="http://schemas.microsoft.com/office/word/2010/wordprocessingInk" xmlns:wne="http://schemas.microsoft.com/office/word/2006/wordml" xmlns:wps="http://schemas.microsoft.com/office/word/2010/wordprocessingShape" mc:Ignorable="w14 w15 w16se w16cid w16 w16cex w16sdtdh w16sdtfl w16du wp14">
+  <w:sdt>
+    <w:sdtPr>
+      <w:id w:val="1244377242"/>
+      <w:docPartObj>
+        <w:docPartGallery w:val="Page Numbers (Bottom of Page)"/>
+        <w:docPartUnique/>
+      </w:docPartObj>
+    </w:sdtPr>
+    <w:sdtEndPr>
+      <w:rPr>
+        <w:noProof/>
+      </w:rPr>
+    </w:sdtEndPr>
+    <w:sdtContent>
+      <w:p>
+        <w:pPr>
+          <w:pStyle w:val="Footer"/>
+          <w:jc w:val="center"/>
+        </w:pPr>
+        <w:r>
+          <w:fldChar w:fldCharType="begin"/>
+        </w:r>
+        <w:r>
+          <w:instrText xml:space="preserve"> PAGE   \* MERGEFORMAT </w:instrText>
+        </w:r>
+        <w:r>
+          <w:fldChar w:fldCharType="separate"/>
+        </w:r>
+        <w:r>
+          <w:rPr>
+            <w:noProof/>
+          </w:rPr>
+          <w:t>2</w:t>
+        </w:r>
+        <w:r>
+          <w:rPr>
+            <w:noProof/>
+          </w:rPr>
+          <w:fldChar w:fldCharType="end"/>
+        </w:r>
+      </w:p>
+    </w:sdtContent>
+  </w:sdt>
+  <w:p>
+    <w:pPr>
+      <w:pStyle w:val="Footer"/>
+    </w:pPr>
+  </w:p>
+</w:ftr>
+</file>
+
+<file path=word/footnotes.xml><?xml version="1.0" encoding="utf-8"?>
+<w:footnotes xmlns:wpc="http://schemas.microsoft.com/office/word/2010/wordprocessingCanvas" xmlns:cx="http://schemas.microsoft.com/office/drawing/2014/chartex" xmlns:cx1="http://schemas.microsoft.com/office/drawing/2015/9/8/chartex" xmlns:cx2="http://schemas.microsoft.com/office/drawing/2015/10/21/chartex" xmlns:cx3="http://schemas.microsoft.com/office/drawing/2016/5/9/chartex" xmlns:cx4="http://schemas.microsoft.com/office/drawing/2016/5/10/chartex" xmlns:cx5="http://schemas.microsoft.com/office/drawing/2016/5/11/chartex" xmlns:cx6="http://schemas.microsoft.com/office/drawing/2016/5/12/chartex" xmlns:cx7="http://schemas.microsoft.com/office/drawing/2016/5/13/chartex" xmlns:cx8="http://schemas.microsoft.com/office/drawing/2016/5/14/chartex" xmlns:mc="http://schemas.openxmlformats.org/markup-compatibility/2006" xmlns:aink="http://schemas.microsoft.com/office/drawing/2016/ink" xmlns:am3d="http://schemas.microsoft.com/office/drawing/2017/model3d" xmlns:o="urn:schemas-microsoft-com:office:office" xmlns:oel="http://schemas.microsoft.com/office/2019/extlst" xmlns:r="http://schemas.openxmlformats.org/officeDocument/2006/relationships" xmlns:m="http://schemas.openxmlformats.org/officeDocument/2006/math" xmlns:v="urn:schemas-microsoft-com:vml" xmlns:wp14="http://schemas.microsoft.com/office/word/2010/wordprocessingDrawing" xmlns:wp="http://schemas.openxmlformats.org/drawingml/2006/wordprocessingDrawing" xmlns:w10="urn:schemas-microsoft-com:office:word" xmlns:w="http://schemas.openxmlformats.org/wordprocessingml/2006/main" xmlns:w14="http://schemas.microsoft.com/office/word/2010/wordml" xmlns:w15="http://schemas.microsoft.com/office/word/2012/wordml" xmlns:w16cex="http://schemas.microsoft.com/office/word/2018/wordml/cex" xmlns:w16cid="http://schemas.microsoft.com/office/word/2016/wordml/cid" xmlns:w16="http://schemas.microsoft.com/office/word/2018/wordml" xmlns:w16du="http://schemas.microsoft.com/office/word/2023/wordml/word16du" xmlns:w16sdtdh="http://schemas.microsoft.com/office/word/2020/wordml/sdtdatahash" xmlns:w16sdtfl="http://schemas.microsoft.com/office/word/2024/wordml/sdtformatlock" xmlns:w16se="http://schemas.microsoft.com/office/word/2015/wordml/symex" xmlns:wpg="http://schemas.microsoft.com/office/word/2010/wordprocessingGroup" xmlns:wpi="http://schemas.microsoft.com/office/word/2010/wordprocessingInk" xmlns:wne="http://schemas.microsoft.com/office/word/2006/wordml" xmlns:wps="http://schemas.microsoft.com/office/word/2010/wordprocessingShape" mc:Ignorable="w14 w15 w16se w16cid w16 w16cex w16sdtdh w16sdtfl w16du wp14">
+  <w:footnote w:type="separator" w:id="-1">
+    <w:p>
+      <w:pPr>
+        <w:spacing w:after="0" w:line="240" w:lineRule="auto"/>
+      </w:pPr>
+      <w:r>
+        <w:separator/>
+      </w:r>
+    </w:p>
+  </w:footnote>
+  <w:footnote w:type="continuationSeparator" w:id="0">
+    <w:p>
+      <w:pPr>
+        <w:spacing w:after="0" w:line="240" w:lineRule="auto"/>
+      </w:pPr>
+      <w:r>
+        <w:continuationSeparator/>
+      </w:r>
+    </w:p>
+  </w:footnote>
+</w:footnotes>
+</file>
+
+<file path=word/numbering.xml><?xml version="1.0" encoding="utf-8"?>
+<w:numbering xmlns:wpc="http://schemas.microsoft.com/office/word/2010/wordprocessingCanvas" xmlns:cx="http://schemas.microsoft.com/office/drawing/2014/chartex" xmlns:cx1="http://schemas.microsoft.com/office/drawing/2015/9/8/chartex" xmlns:cx2="http://schemas.microsoft.com/office/drawing/2015/10/21/chartex" xmlns:cx3="http://schemas.microsoft.com/office/drawing/2016/5/9/chartex" xmlns:cx4="http://schemas.microsoft.com/office/drawing/2016/5/10/chartex" xmlns:cx5="http://schemas.microsoft.com/office/drawing/2016/5/11/chartex" xmlns:cx6="http://schemas.microsoft.com/office/drawing/2016/5/12/chartex" xmlns:cx7="http://schemas.microsoft.com/office/drawing/2016/5/13/chartex" xmlns:cx8="http://schemas.microsoft.com/office/drawing/2016/5/14/chartex" xmlns:mc="http://schemas.openxmlformats.org/markup-compatibility/2006" xmlns:aink="http://schemas.microsoft.com/office/drawing/2016/ink" xmlns:am3d="http://schemas.microsoft.com/office/drawing/2017/model3d" xmlns:o="urn:schemas-microsoft-com:office:office" xmlns:oel="http://schemas.microsoft.com/office/2019/extlst" xmlns:r="http://schemas.openxmlformats.org/officeDocument/2006/relationships" xmlns:m="http://schemas.openxmlformats.org/officeDocument/2006/math" xmlns:v="urn:schemas-microsoft-com:vml" xmlns:wp14="http://schemas.microsoft.com/office/word/2010/wordprocessingDrawing" xmlns:wp="http://schemas.openxmlformats.org/drawingml/2006/wordprocessingDrawing" xmlns:w10="urn:schemas-microsoft-com:office:word" xmlns:w="http://schemas.openxmlformats.org/wordprocessingml/2006/main" xmlns:w14="http://schemas.microsoft.com/office/word/2010/wordml" xmlns:w15="http://schemas.microsoft.com/office/word/2012/wordml" xmlns:w16cex="http://schemas.microsoft.com/office/word/2018/wordml/cex" xmlns:w16cid="http://schemas.microsoft.com/office/word/2016/wordml/cid" xmlns:w16="http://schemas.microsoft.com/office/word/2018/wordml" xmlns:w16du="http://schemas.microsoft.com/office/word/2023/wordml/word16du" xmlns:w16sdtdh="http://schemas.microsoft.com/office/word/2020/wordml/sdtdatahash" xmlns:w16sdtfl="http://schemas.microsoft.com/office/word/2024/wordml/sdtformatlock" xmlns:w16se="http://schemas.microsoft.com/office/word/2015/wordml/symex" xmlns:wpg="http://schemas.microsoft.com/office/word/2010/wordprocessingGroup" xmlns:wpi="http://schemas.microsoft.com/office/word/2010/wordprocessingInk" xmlns:wne="http://schemas.microsoft.com/office/word/2006/wordml" xmlns:wps="http://schemas.microsoft.com/office/word/2010/wordprocessingShape" mc:Ignorable="w14 w15 w16se w16cid w16 w16cex w16sdtdh w16sdtfl w16du wp14">
+  <w:abstractNum w:abstractNumId="0" w15:restartNumberingAfterBreak="0">
+    <w:nsid w:val="192D7F0D"/>
+    <w:multiLevelType w:val="hybridMultilevel"/>
+    <w:tmpl w:val="F464412C"/>
+    <w:lvl w:ilvl="0" w:tplc="0C090001">
+      <w:start w:val="1"/>
+      <w:numFmt w:val="bullet"/>
+      <w:lvlText w:val=""/>
+      <w:lvlJc w:val="left"/>
+      <w:pPr>
+        <w:ind w:left="720" w:hanging="360"/>
+      </w:pPr>
+      <w:rPr>
+        <w:rFonts w:ascii="Symbol" w:hAnsi="Symbol" w:hint="default"/>
+      </w:rPr>
+    </w:lvl>
+    <w:lvl w:ilvl="1" w:tplc="0C090003" w:tentative="1">
+      <w:start w:val="1"/>
+      <w:numFmt w:val="bullet"/>
+      <w:lvlText w:val="o"/>
+      <w:lvlJc w:val="left"/>
+      <w:pPr>
+        <w:ind w:left="1440" w:hanging="360"/>
+      </w:pPr>
+      <w:rPr>
+        <w:rFonts w:ascii="Courier New" w:hAnsi="Courier New" w:cs="Courier New" w:hint="default"/>
+      </w:rPr>
+    </w:lvl>
+    <w:lvl w:ilvl="2" w:tplc="0C090005" w:tentative="1">
+      <w:start w:val="1"/>
+      <w:numFmt w:val="bullet"/>
+      <w:lvlText w:val=""/>
+      <w:lvlJc w:val="left"/>
+      <w:pPr>
+        <w:ind w:left="2160" w:hanging="360"/>
+      </w:pPr>
+      <w:rPr>
+        <w:rFonts w:ascii="Wingdings" w:hAnsi="Wingdings" w:hint="default"/>
+      </w:rPr>
+    </w:lvl>
+    <w:lvl w:ilvl="3" w:tplc="0C090001" w:tentative="1">
+      <w:start w:val="1"/>
+      <w:numFmt w:val="bullet"/>
+      <w:lvlText w:val=""/>
+      <w:lvlJc w:val="left"/>
+      <w:pPr>
+        <w:ind w:left="2880" w:hanging="360"/>
+      </w:pPr>
+      <w:rPr>
+        <w:rFonts w:ascii="Symbol" w:hAnsi="Symbol" w:hint="default"/>
+      </w:rPr>
+    </w:lvl>
+    <w:lvl w:ilvl="4" w:tplc="0C090003" w:tentative="1">
+      <w:start w:val="1"/>
+      <w:numFmt w:val="bullet"/>
+      <w:lvlText w:val="o"/>
+      <w:lvlJc w:val="left"/>
+      <w:pPr>
+        <w:ind w:left="3600" w:hanging="360"/>
+      </w:pPr>
+      <w:rPr>
+        <w:rFonts w:ascii="Courier New" w:hAnsi="Courier New" w:cs="Courier New" w:hint="default"/>
+      </w:rPr>
+    </w:lvl>
+    <w:lvl w:ilvl="5" w:tplc="0C090005" w:tentative="1">
+      <w:start w:val="1"/>
+      <w:numFmt w:val="bullet"/>
+      <w:lvlText w:val=""/>
+      <w:lvlJc w:val="left"/>
+      <w:pPr>
+        <w:ind w:left="4320" w:hanging="360"/>
+      </w:pPr>
+      <w:rPr>
+        <w:rFonts w:ascii="Wingdings" w:hAnsi="Wingdings" w:hint="default"/>
+      </w:rPr>
+    </w:lvl>
+    <w:lvl w:ilvl="6" w:tplc="0C090001" w:tentative="1">
+      <w:start w:val="1"/>
+      <w:numFmt w:val="bullet"/>
+      <w:lvlText w:val=""/>
+      <w:lvlJc w:val="left"/>
+      <w:pPr>
+        <w:ind w:left="5040" w:hanging="360"/>
+      </w:pPr>
+      <w:rPr>
+        <w:rFonts w:ascii="Symbol" w:hAnsi="Symbol" w:hint="default"/>
+      </w:rPr>
+    </w:lvl>
+    <w:lvl w:ilvl="7" w:tplc="0C090003" w:tentative="1">
+      <w:start w:val="1"/>
+      <w:numFmt w:val="bullet"/>
+      <w:lvlText w:val="o"/>
+      <w:lvlJc w:val="left"/>
+      <w:pPr>
+        <w:ind w:left="5760" w:hanging="360"/>
+      </w:pPr>
+      <w:rPr>
+        <w:rFonts w:ascii="Courier New" w:hAnsi="Courier New" w:cs="Courier New" w:hint="default"/>
+      </w:rPr>
+    </w:lvl>
+    <w:lvl w:ilvl="8" w:tplc="0C090005" w:tentative="1">
+      <w:start w:val="1"/>
+      <w:numFmt w:val="bullet"/>
+      <w:lvlText w:val=""/>
+      <w:lvlJc w:val="left"/>
+      <w:pPr>
+        <w:ind w:left="6480" w:hanging="360"/>
+      </w:pPr>
+      <w:rPr>
+        <w:rFonts w:ascii="Wingdings" w:hAnsi="Wingdings" w:hint="default"/>
+      </w:rPr>
+    </w:lvl>
+  </w:abstractNum>
+  <w:abstractNum w:abstractNumId="1" w15:restartNumberingAfterBreak="0">
+    <w:nsid w:val="31901585"/>
+    <w:multiLevelType w:val="hybridMultilevel"/>
+    <w:tmpl w:val="A7109B5E"/>
+    <w:lvl w:ilvl="0" w:tplc="0C090001">
+      <w:start w:val="1"/>
+      <w:numFmt w:val="bullet"/>
+      <w:lvlText w:val=""/>
+      <w:lvlJc w:val="left"/>
+      <w:pPr>
+        <w:ind w:left="720" w:hanging="360"/>
+      </w:pPr>
+      <w:rPr>
+        <w:rFonts w:ascii="Symbol" w:hAnsi="Symbol" w:hint="default"/>
+      </w:rPr>
+    </w:lvl>
+    <w:lvl w:ilvl="1" w:tplc="0C090003" w:tentative="1">
+      <w:start w:val="1"/>
+      <w:numFmt w:val="bullet"/>
+      <w:lvlText w:val="o"/>
+      <w:lvlJc w:val="left"/>
+      <w:pPr>
+        <w:ind w:left="1440" w:hanging="360"/>
+      </w:pPr>
+      <w:rPr>
+        <w:rFonts w:ascii="Courier New" w:hAnsi="Courier New" w:cs="Courier New" w:hint="default"/>
+      </w:rPr>
+    </w:lvl>
+    <w:lvl w:ilvl="2" w:tplc="0C090005" w:tentative="1">
+      <w:start w:val="1"/>
+      <w:numFmt w:val="bullet"/>
+      <w:lvlText w:val=""/>
+      <w:lvlJc w:val="left"/>
+      <w:pPr>
+        <w:ind w:left="2160" w:hanging="360"/>
+      </w:pPr>
+      <w:rPr>
+        <w:rFonts w:ascii="Wingdings" w:hAnsi="Wingdings" w:hint="default"/>
+      </w:rPr>
+    </w:lvl>
+    <w:lvl w:ilvl="3" w:tplc="0C090001" w:tentative="1">
+      <w:start w:val="1"/>
+      <w:numFmt w:val="bullet"/>
+      <w:lvlText w:val=""/>
+      <w:lvlJc w:val="left"/>
+      <w:pPr>
+        <w:ind w:left="2880" w:hanging="360"/>
+      </w:pPr>
+      <w:rPr>
+        <w:rFonts w:ascii="Symbol" w:hAnsi="Symbol" w:hint="default"/>
+      </w:rPr>
+    </w:lvl>
+    <w:lvl w:ilvl="4" w:tplc="0C090003" w:tentative="1">
+      <w:start w:val="1"/>
+      <w:numFmt w:val="bullet"/>
+      <w:lvlText w:val="o"/>
+      <w:lvlJc w:val="left"/>
+      <w:pPr>
+        <w:ind w:left="3600" w:hanging="360"/>
+      </w:pPr>
+      <w:rPr>
+        <w:rFonts w:ascii="Courier New" w:hAnsi="Courier New" w:cs="Courier New" w:hint="default"/>
+      </w:rPr>
+    </w:lvl>
+    <w:lvl w:ilvl="5" w:tplc="0C090005" w:tentative="1">
+      <w:start w:val="1"/>
+      <w:numFmt w:val="bullet"/>
+      <w:lvlText w:val=""/>
+      <w:lvlJc w:val="left"/>
+      <w:pPr>
+        <w:ind w:left="4320" w:hanging="360"/>
+      </w:pPr>
+      <w:rPr>
+        <w:rFonts w:ascii="Wingdings" w:hAnsi="Wingdings" w:hint="default"/>
+      </w:rPr>
+    </w:lvl>
+    <w:lvl w:ilvl="6" w:tplc="0C090001" w:tentative="1">
+      <w:start w:val="1"/>
+      <w:numFmt w:val="bullet"/>
+      <w:lvlText w:val=""/>
+      <w:lvlJc w:val="left"/>
+      <w:pPr>
+        <w:ind w:left="5040" w:hanging="360"/>
+      </w:pPr>
+      <w:rPr>
+        <w:rFonts w:ascii="Symbol" w:hAnsi="Symbol" w:hint="default"/>
+      </w:rPr>
+    </w:lvl>
+    <w:lvl w:ilvl="7" w:tplc="0C090003" w:tentative="1">
+      <w:start w:val="1"/>
+      <w:numFmt w:val="bullet"/>
+      <w:lvlText w:val="o"/>
+      <w:lvlJc w:val="left"/>
+      <w:pPr>
+        <w:ind w:left="5760" w:hanging="360"/>
+      </w:pPr>
+      <w:rPr>
+        <w:rFonts w:ascii="Courier New" w:hAnsi="Courier New" w:cs="Courier New" w:hint="default"/>
+      </w:rPr>
+    </w:lvl>
+    <w:lvl w:ilvl="8" w:tplc="0C090005" w:tentative="1">
+      <w:start w:val="1"/>
+      <w:numFmt w:val="bullet"/>
+      <w:lvlText w:val=""/>
+      <w:lvlJc w:val="left"/>
+      <w:pPr>
+        <w:ind w:left="6480" w:hanging="360"/>
+      </w:pPr>
+      <w:rPr>
+        <w:rFonts w:ascii="Wingdings" w:hAnsi="Wingdings" w:hint="default"/>
+      </w:rPr>
+    </w:lvl>
+  </w:abstractNum>
+  <w:abstractNum w:abstractNumId="2" w15:restartNumberingAfterBreak="0">
+    <w:nsid w:val="72224A13"/>
+    <w:multiLevelType w:val="hybridMultilevel"/>
+    <w:tmpl w:val="0A56E230"/>
+    <w:lvl w:ilvl="0" w:tplc="0C09000F">
+      <w:start w:val="1"/>
+      <w:numFmt w:val="decimal"/>
+      <w:lvlText w:val="%1."/>
+      <w:lvlJc w:val="left"/>
+      <w:pPr>
+        <w:ind w:left="1447" w:hanging="360"/>
+      </w:pPr>
+    </w:lvl>
+    <w:lvl w:ilvl="1" w:tplc="0C090019" w:tentative="1">
+      <w:start w:val="1"/>
+      <w:numFmt w:val="lowerLetter"/>
+      <w:lvlText w:val="%2."/>
+      <w:lvlJc w:val="left"/>
+      <w:pPr>
+        <w:ind w:left="2167" w:hanging="360"/>
+      </w:pPr>
+    </w:lvl>
+    <w:lvl w:ilvl="2" w:tplc="0C09001B" w:tentative="1">
+      <w:start w:val="1"/>
+      <w:numFmt w:val="lowerRoman"/>
+      <w:lvlText w:val="%3."/>
+      <w:lvlJc w:val="right"/>
+      <w:pPr>
+        <w:ind w:left="2887" w:hanging="180"/>
+      </w:pPr>
+    </w:lvl>
+    <w:lvl w:ilvl="3" w:tplc="0C09000F" w:tentative="1">
+      <w:start w:val="1"/>
+      <w:numFmt w:val="decimal"/>
+      <w:lvlText w:val="%4."/>
+      <w:lvlJc w:val="left"/>
+      <w:pPr>
+        <w:ind w:left="3607" w:hanging="360"/>
+      </w:pPr>
+    </w:lvl>
+    <w:lvl w:ilvl="4" w:tplc="0C090019" w:tentative="1">
+      <w:start w:val="1"/>
+      <w:numFmt w:val="lowerLetter"/>
+      <w:lvlText w:val="%5."/>
+      <w:lvlJc w:val="left"/>
+      <w:pPr>
+        <w:ind w:left="4327" w:hanging="360"/>
+      </w:pPr>
+    </w:lvl>
+    <w:lvl w:ilvl="5" w:tplc="0C09001B" w:tentative="1">
+      <w:start w:val="1"/>
+      <w:numFmt w:val="lowerRoman"/>
+      <w:lvlText w:val="%6."/>
+      <w:lvlJc w:val="right"/>
+      <w:pPr>
+        <w:ind w:left="5047" w:hanging="180"/>
+      </w:pPr>
+    </w:lvl>
+    <w:lvl w:ilvl="6" w:tplc="0C09000F" w:tentative="1">
+      <w:start w:val="1"/>
+      <w:numFmt w:val="decimal"/>
+      <w:lvlText w:val="%7."/>
+      <w:lvlJc w:val="left"/>
+      <w:pPr>
+        <w:ind w:left="5767" w:hanging="360"/>
+      </w:pPr>
+    </w:lvl>
+    <w:lvl w:ilvl="7" w:tplc="0C090019" w:tentative="1">
+      <w:start w:val="1"/>
+      <w:numFmt w:val="lowerLetter"/>
+      <w:lvlText w:val="%8."/>
+      <w:lvlJc w:val="left"/>
+      <w:pPr>
+        <w:ind w:left="6487" w:hanging="360"/>
+      </w:pPr>
+    </w:lvl>
+    <w:lvl w:ilvl="8" w:tplc="0C09001B" w:tentative="1">
+      <w:start w:val="1"/>
+      <w:numFmt w:val="lowerRoman"/>
+      <w:lvlText w:val="%9."/>
+      <w:lvlJc w:val="right"/>
+      <w:pPr>
+        <w:ind w:left="7207" w:hanging="180"/>
+      </w:pPr>
+    </w:lvl>
+  </w:abstractNum>
+  <w:num w:numId="1" w16cid:durableId="1518419692">
+    <w:abstractNumId w:val="0"/>
+  </w:num>
+  <w:num w:numId="2" w16cid:durableId="1435907299">
+    <w:abstractNumId w:val="1"/>
+  </w:num>
+  <w:num w:numId="3" w16cid:durableId="1834252121">
+    <w:abstractNumId w:val="2"/>
+  </w:num>
+</w:numbering>
 </file>
 
 <file path=word/styles.xml><?xml version="1.0" encoding="utf-8"?>
@@ -413,6 +3099,11 @@
   <w:style w:type="paragraph" w:default="1" w:styleId="Normal">
     <w:name w:val="Normal"/>
     <w:qFormat/>
+    <w:rsid w:val="001417D9"/>
+    <w:rPr>
+      <w:rFonts w:ascii="Times New Roman" w:hAnsi="Times New Roman"/>
+      <w:sz w:val="28"/>
+    </w:rPr>
   </w:style>
   <w:style w:type="paragraph" w:styleId="Heading1">
     <w:name w:val="heading 1"/>
@@ -421,7 +3112,7 @@
     <w:link w:val="Heading1Char"/>
     <w:uiPriority w:val="9"/>
     <w:qFormat/>
-    <w:rsid w:val="001738CC"/>
+    <w:rsid w:val="001417D9"/>
     <w:pPr>
       <w:keepNext/>
       <w:keepLines/>
@@ -429,8 +3120,9 @@
       <w:outlineLvl w:val="0"/>
     </w:pPr>
     <w:rPr>
-      <w:rFonts w:asciiTheme="majorHAnsi" w:eastAsiaTheme="majorEastAsia" w:hAnsiTheme="majorHAnsi" w:cstheme="majorBidi"/>
-      <w:color w:val="0F4761" w:themeColor="accent1" w:themeShade="BF"/>
+      <w:rFonts w:eastAsiaTheme="majorEastAsia" w:cstheme="majorBidi"/>
+      <w:b/>
+      <w:color w:val="000000" w:themeColor="text1"/>
       <w:sz w:val="40"/>
       <w:szCs w:val="40"/>
     </w:rPr>
@@ -441,10 +3133,9 @@
     <w:next w:val="Normal"/>
     <w:link w:val="Heading2Char"/>
     <w:uiPriority w:val="9"/>
-    <w:semiHidden/>
     <w:unhideWhenUsed/>
     <w:qFormat/>
-    <w:rsid w:val="001738CC"/>
+    <w:rsid w:val="001417D9"/>
     <w:pPr>
       <w:keepNext/>
       <w:keepLines/>
@@ -452,8 +3143,8 @@
       <w:outlineLvl w:val="1"/>
     </w:pPr>
     <w:rPr>
-      <w:rFonts w:asciiTheme="majorHAnsi" w:eastAsiaTheme="majorEastAsia" w:hAnsiTheme="majorHAnsi" w:cstheme="majorBidi"/>
-      <w:color w:val="0F4761" w:themeColor="accent1" w:themeShade="BF"/>
+      <w:rFonts w:eastAsiaTheme="majorEastAsia" w:cstheme="majorBidi"/>
+      <w:color w:val="000000" w:themeColor="text1"/>
       <w:sz w:val="32"/>
       <w:szCs w:val="32"/>
     </w:rPr>
@@ -477,7 +3168,6 @@
     <w:rPr>
       <w:rFonts w:eastAsiaTheme="majorEastAsia" w:cstheme="majorBidi"/>
       <w:color w:val="0F4761" w:themeColor="accent1" w:themeShade="BF"/>
-      <w:sz w:val="28"/>
       <w:szCs w:val="28"/>
     </w:rPr>
   </w:style>
@@ -645,10 +3335,11 @@
     <w:basedOn w:val="DefaultParagraphFont"/>
     <w:link w:val="Heading1"/>
     <w:uiPriority w:val="9"/>
-    <w:rsid w:val="001738CC"/>
+    <w:rsid w:val="001417D9"/>
     <w:rPr>
-      <w:rFonts w:asciiTheme="majorHAnsi" w:eastAsiaTheme="majorEastAsia" w:hAnsiTheme="majorHAnsi" w:cstheme="majorBidi"/>
-      <w:color w:val="0F4761" w:themeColor="accent1" w:themeShade="BF"/>
+      <w:rFonts w:ascii="Times New Roman" w:eastAsiaTheme="majorEastAsia" w:hAnsi="Times New Roman" w:cstheme="majorBidi"/>
+      <w:b/>
+      <w:color w:val="000000" w:themeColor="text1"/>
       <w:sz w:val="40"/>
       <w:szCs w:val="40"/>
     </w:rPr>
@@ -658,11 +3349,10 @@
     <w:basedOn w:val="DefaultParagraphFont"/>
     <w:link w:val="Heading2"/>
     <w:uiPriority w:val="9"/>
-    <w:semiHidden/>
-    <w:rsid w:val="001738CC"/>
+    <w:rsid w:val="001417D9"/>
     <w:rPr>
-      <w:rFonts w:asciiTheme="majorHAnsi" w:eastAsiaTheme="majorEastAsia" w:hAnsiTheme="majorHAnsi" w:cstheme="majorBidi"/>
-      <w:color w:val="0F4761" w:themeColor="accent1" w:themeShade="BF"/>
+      <w:rFonts w:ascii="Times New Roman" w:eastAsiaTheme="majorEastAsia" w:hAnsi="Times New Roman" w:cstheme="majorBidi"/>
+      <w:color w:val="000000" w:themeColor="text1"/>
       <w:sz w:val="32"/>
       <w:szCs w:val="32"/>
     </w:rPr>
@@ -810,7 +3500,6 @@
       <w:rFonts w:eastAsiaTheme="majorEastAsia" w:cstheme="majorBidi"/>
       <w:color w:val="595959" w:themeColor="text1" w:themeTint="A6"/>
       <w:spacing w:val="15"/>
-      <w:sz w:val="28"/>
       <w:szCs w:val="28"/>
     </w:rPr>
   </w:style>
@@ -929,6 +3618,204 @@
       <w:color w:val="0F4761" w:themeColor="accent1" w:themeShade="BF"/>
       <w:spacing w:val="5"/>
     </w:rPr>
+  </w:style>
+  <w:style w:type="paragraph" w:styleId="Header">
+    <w:name w:val="header"/>
+    <w:basedOn w:val="Normal"/>
+    <w:link w:val="HeaderChar"/>
+    <w:uiPriority w:val="99"/>
+    <w:unhideWhenUsed/>
+    <w:rsid w:val="009F5DB7"/>
+    <w:pPr>
+      <w:tabs>
+        <w:tab w:val="center" w:pos="4513"/>
+        <w:tab w:val="right" w:pos="9026"/>
+      </w:tabs>
+      <w:spacing w:after="0" w:line="240" w:lineRule="auto"/>
+    </w:pPr>
+  </w:style>
+  <w:style w:type="character" w:customStyle="1" w:styleId="HeaderChar">
+    <w:name w:val="Header Char"/>
+    <w:basedOn w:val="DefaultParagraphFont"/>
+    <w:link w:val="Header"/>
+    <w:uiPriority w:val="99"/>
+    <w:rsid w:val="009F5DB7"/>
+  </w:style>
+  <w:style w:type="paragraph" w:styleId="Footer">
+    <w:name w:val="footer"/>
+    <w:basedOn w:val="Normal"/>
+    <w:link w:val="FooterChar"/>
+    <w:uiPriority w:val="99"/>
+    <w:unhideWhenUsed/>
+    <w:rsid w:val="009F5DB7"/>
+    <w:pPr>
+      <w:tabs>
+        <w:tab w:val="center" w:pos="4513"/>
+        <w:tab w:val="right" w:pos="9026"/>
+      </w:tabs>
+      <w:spacing w:after="0" w:line="240" w:lineRule="auto"/>
+    </w:pPr>
+  </w:style>
+  <w:style w:type="character" w:customStyle="1" w:styleId="FooterChar">
+    <w:name w:val="Footer Char"/>
+    <w:basedOn w:val="DefaultParagraphFont"/>
+    <w:link w:val="Footer"/>
+    <w:uiPriority w:val="99"/>
+    <w:rsid w:val="009F5DB7"/>
+  </w:style>
+  <w:style w:type="paragraph" w:styleId="TOCHeading">
+    <w:name w:val="TOC Heading"/>
+    <w:basedOn w:val="Heading1"/>
+    <w:next w:val="Normal"/>
+    <w:uiPriority w:val="39"/>
+    <w:unhideWhenUsed/>
+    <w:qFormat/>
+    <w:rsid w:val="001417D9"/>
+    <w:pPr>
+      <w:spacing w:before="240" w:after="0"/>
+      <w:outlineLvl w:val="9"/>
+    </w:pPr>
+    <w:rPr>
+      <w:rFonts w:asciiTheme="majorHAnsi" w:hAnsiTheme="majorHAnsi"/>
+      <w:b w:val="0"/>
+      <w:color w:val="0F4761" w:themeColor="accent1" w:themeShade="BF"/>
+      <w:kern w:val="0"/>
+      <w:sz w:val="32"/>
+      <w:szCs w:val="32"/>
+      <w:lang w:val="en-US"/>
+      <w14:ligatures w14:val="none"/>
+    </w:rPr>
+  </w:style>
+  <w:style w:type="paragraph" w:styleId="NoSpacing">
+    <w:name w:val="No Spacing"/>
+    <w:uiPriority w:val="1"/>
+    <w:qFormat/>
+    <w:rsid w:val="001417D9"/>
+    <w:pPr>
+      <w:spacing w:after="0" w:line="240" w:lineRule="auto"/>
+    </w:pPr>
+    <w:rPr>
+      <w:rFonts w:ascii="Times New Roman" w:hAnsi="Times New Roman"/>
+      <w:sz w:val="32"/>
+    </w:rPr>
+  </w:style>
+  <w:style w:type="paragraph" w:styleId="TOC1">
+    <w:name w:val="toc 1"/>
+    <w:basedOn w:val="Normal"/>
+    <w:next w:val="Normal"/>
+    <w:autoRedefine/>
+    <w:uiPriority w:val="39"/>
+    <w:unhideWhenUsed/>
+    <w:rsid w:val="00892CC6"/>
+    <w:pPr>
+      <w:spacing w:after="100"/>
+    </w:pPr>
+  </w:style>
+  <w:style w:type="character" w:styleId="Hyperlink">
+    <w:name w:val="Hyperlink"/>
+    <w:basedOn w:val="DefaultParagraphFont"/>
+    <w:uiPriority w:val="99"/>
+    <w:unhideWhenUsed/>
+    <w:rsid w:val="00892CC6"/>
+    <w:rPr>
+      <w:color w:val="467886" w:themeColor="hyperlink"/>
+      <w:u w:val="single"/>
+    </w:rPr>
+  </w:style>
+  <w:style w:type="table" w:styleId="TableGrid">
+    <w:name w:val="Table Grid"/>
+    <w:basedOn w:val="TableNormal"/>
+    <w:uiPriority w:val="39"/>
+    <w:rsid w:val="002C4D28"/>
+    <w:pPr>
+      <w:spacing w:after="0" w:line="240" w:lineRule="auto"/>
+    </w:pPr>
+    <w:tblPr>
+      <w:tblBorders>
+        <w:top w:val="single" w:sz="4" w:space="0" w:color="auto"/>
+        <w:left w:val="single" w:sz="4" w:space="0" w:color="auto"/>
+        <w:bottom w:val="single" w:sz="4" w:space="0" w:color="auto"/>
+        <w:right w:val="single" w:sz="4" w:space="0" w:color="auto"/>
+        <w:insideH w:val="single" w:sz="4" w:space="0" w:color="auto"/>
+        <w:insideV w:val="single" w:sz="4" w:space="0" w:color="auto"/>
+      </w:tblBorders>
+    </w:tblPr>
+  </w:style>
+  <w:style w:type="table" w:styleId="PlainTable1">
+    <w:name w:val="Plain Table 1"/>
+    <w:basedOn w:val="TableNormal"/>
+    <w:uiPriority w:val="41"/>
+    <w:rsid w:val="002C4D28"/>
+    <w:pPr>
+      <w:spacing w:after="0" w:line="240" w:lineRule="auto"/>
+    </w:pPr>
+    <w:tblPr>
+      <w:tblStyleRowBandSize w:val="1"/>
+      <w:tblStyleColBandSize w:val="1"/>
+      <w:tblBorders>
+        <w:top w:val="single" w:sz="4" w:space="0" w:color="BFBFBF" w:themeColor="background1" w:themeShade="BF"/>
+        <w:left w:val="single" w:sz="4" w:space="0" w:color="BFBFBF" w:themeColor="background1" w:themeShade="BF"/>
+        <w:bottom w:val="single" w:sz="4" w:space="0" w:color="BFBFBF" w:themeColor="background1" w:themeShade="BF"/>
+        <w:right w:val="single" w:sz="4" w:space="0" w:color="BFBFBF" w:themeColor="background1" w:themeShade="BF"/>
+        <w:insideH w:val="single" w:sz="4" w:space="0" w:color="BFBFBF" w:themeColor="background1" w:themeShade="BF"/>
+        <w:insideV w:val="single" w:sz="4" w:space="0" w:color="BFBFBF" w:themeColor="background1" w:themeShade="BF"/>
+      </w:tblBorders>
+    </w:tblPr>
+    <w:tblStylePr w:type="firstRow">
+      <w:rPr>
+        <w:b/>
+        <w:bCs/>
+      </w:rPr>
+    </w:tblStylePr>
+    <w:tblStylePr w:type="lastRow">
+      <w:rPr>
+        <w:b/>
+        <w:bCs/>
+      </w:rPr>
+      <w:tblPr/>
+      <w:tcPr>
+        <w:tcBorders>
+          <w:top w:val="double" w:sz="4" w:space="0" w:color="BFBFBF" w:themeColor="background1" w:themeShade="BF"/>
+        </w:tcBorders>
+      </w:tcPr>
+    </w:tblStylePr>
+    <w:tblStylePr w:type="firstCol">
+      <w:rPr>
+        <w:b/>
+        <w:bCs/>
+      </w:rPr>
+    </w:tblStylePr>
+    <w:tblStylePr w:type="lastCol">
+      <w:rPr>
+        <w:b/>
+        <w:bCs/>
+      </w:rPr>
+    </w:tblStylePr>
+    <w:tblStylePr w:type="band1Vert">
+      <w:tblPr/>
+      <w:tcPr>
+        <w:shd w:val="clear" w:color="auto" w:fill="F2F2F2" w:themeFill="background1" w:themeFillShade="F2"/>
+      </w:tcPr>
+    </w:tblStylePr>
+    <w:tblStylePr w:type="band1Horz">
+      <w:tblPr/>
+      <w:tcPr>
+        <w:shd w:val="clear" w:color="auto" w:fill="F2F2F2" w:themeFill="background1" w:themeFillShade="F2"/>
+      </w:tcPr>
+    </w:tblStylePr>
+  </w:style>
+  <w:style w:type="paragraph" w:styleId="TOC2">
+    <w:name w:val="toc 2"/>
+    <w:basedOn w:val="Normal"/>
+    <w:next w:val="Normal"/>
+    <w:autoRedefine/>
+    <w:uiPriority w:val="39"/>
+    <w:unhideWhenUsed/>
+    <w:rsid w:val="001E31BB"/>
+    <w:pPr>
+      <w:spacing w:after="100"/>
+      <w:ind w:left="280"/>
+    </w:pPr>
   </w:style>
 </w:styles>
 </file>
@@ -1226,4 +4113,16 @@
     </a:ext>
   </a:extLst>
 </a:theme>
+</file>
+
+<file path=customXml/item1.xml><?xml version="1.0" encoding="utf-8"?>
+<b:Sources xmlns:b="http://schemas.openxmlformats.org/officeDocument/2006/bibliography" xmlns="http://schemas.openxmlformats.org/officeDocument/2006/bibliography" SelectedStyle="\APASixthEditionOfficeOnline.xsl" StyleName="APA" Version="6"/>
+</file>
+
+<file path=customXml/itemProps1.xml><?xml version="1.0" encoding="utf-8"?>
+<ds:datastoreItem xmlns:ds="http://schemas.openxmlformats.org/officeDocument/2006/customXml" ds:itemID="{7F146D6A-CFD6-4413-B96F-3D353B47EE64}">
+  <ds:schemaRefs>
+    <ds:schemaRef ds:uri="http://schemas.openxmlformats.org/officeDocument/2006/bibliography"/>
+  </ds:schemaRefs>
+</ds:datastoreItem>
 </file>
</xml_diff>

<commit_message>
add repositary link to report
</commit_message>
<xml_diff>
--- a/Report of Logistics Management System.docx
+++ b/Report of Logistics Management System.docx
@@ -14607,6 +14607,9 @@
         <w:tab/>
       </w:r>
       <w:r>
+        <w:rPr>
+          <w:noProof/>
+        </w:rPr>
         <w:drawing>
           <wp:inline distT="0" distB="0" distL="0" distR="0" wp14:anchorId="56F77B88" wp14:editId="6F4AF329">
             <wp:extent cx="3703641" cy="3055885"/>
@@ -15107,6 +15110,9 @@
         <w:jc w:val="both"/>
       </w:pPr>
       <w:r>
+        <w:rPr>
+          <w:noProof/>
+        </w:rPr>
         <w:drawing>
           <wp:inline distT="0" distB="0" distL="0" distR="0" wp14:anchorId="55031787" wp14:editId="72AA71E7">
             <wp:extent cx="3886537" cy="2987299"/>
@@ -15402,6 +15408,9 @@
         <w:jc w:val="both"/>
       </w:pPr>
       <w:r>
+        <w:rPr>
+          <w:noProof/>
+        </w:rPr>
         <w:drawing>
           <wp:inline distT="0" distB="0" distL="0" distR="0" wp14:anchorId="0F98E10D" wp14:editId="76FE68BD">
             <wp:extent cx="4877481" cy="3067478"/>
@@ -15730,6 +15739,9 @@
         <w:jc w:val="both"/>
       </w:pPr>
       <w:r>
+        <w:rPr>
+          <w:noProof/>
+        </w:rPr>
         <w:drawing>
           <wp:inline distT="0" distB="0" distL="0" distR="0" wp14:anchorId="31F089A0" wp14:editId="73DC82EF">
             <wp:extent cx="4658375" cy="2734057"/>
@@ -16027,6 +16039,9 @@
         <w:jc w:val="both"/>
       </w:pPr>
       <w:r>
+        <w:rPr>
+          <w:noProof/>
+        </w:rPr>
         <w:lastRenderedPageBreak/>
         <w:drawing>
           <wp:inline distT="0" distB="0" distL="0" distR="0" wp14:anchorId="69FBF9EF" wp14:editId="02B03386">
@@ -16472,6 +16487,9 @@
         <w:jc w:val="both"/>
       </w:pPr>
       <w:r>
+        <w:rPr>
+          <w:noProof/>
+        </w:rPr>
         <w:lastRenderedPageBreak/>
         <w:drawing>
           <wp:inline distT="0" distB="0" distL="0" distR="0" wp14:anchorId="32E619FD" wp14:editId="524DDB5B">
@@ -16534,6 +16552,9 @@
         <w:jc w:val="both"/>
       </w:pPr>
       <w:r>
+        <w:rPr>
+          <w:noProof/>
+        </w:rPr>
         <w:lastRenderedPageBreak/>
         <w:drawing>
           <wp:inline distT="0" distB="0" distL="0" distR="0" wp14:anchorId="69F7F218" wp14:editId="48177251">
@@ -16589,6 +16610,9 @@
         <w:jc w:val="both"/>
       </w:pPr>
       <w:r>
+        <w:rPr>
+          <w:noProof/>
+        </w:rPr>
         <w:lastRenderedPageBreak/>
         <w:drawing>
           <wp:inline distT="0" distB="0" distL="0" distR="0" wp14:anchorId="1879C2AE" wp14:editId="122E50E0">
@@ -16640,6 +16664,9 @@
         <w:jc w:val="both"/>
       </w:pPr>
       <w:r>
+        <w:rPr>
+          <w:noProof/>
+        </w:rPr>
         <w:drawing>
           <wp:inline distT="0" distB="0" distL="0" distR="0" wp14:anchorId="665AE1F0" wp14:editId="0BE97AFE">
             <wp:extent cx="5731510" cy="2865755"/>
@@ -18042,6 +18069,9 @@
         </mc:AlternateContent>
       </w:r>
       <w:r>
+        <w:rPr>
+          <w:noProof/>
+        </w:rPr>
         <w:drawing>
           <wp:inline distT="0" distB="0" distL="0" distR="0" wp14:anchorId="1D32113F" wp14:editId="24CC649F">
             <wp:extent cx="4671060" cy="8863330"/>
@@ -19371,6 +19401,9 @@
         <w:jc w:val="both"/>
       </w:pPr>
       <w:r>
+        <w:rPr>
+          <w:noProof/>
+        </w:rPr>
         <w:drawing>
           <wp:inline distT="0" distB="0" distL="0" distR="0" wp14:anchorId="1CEC82D1" wp14:editId="133439C1">
             <wp:extent cx="5731510" cy="3413760"/>
@@ -20170,6 +20203,9 @@
         <w:jc w:val="both"/>
       </w:pPr>
       <w:r>
+        <w:rPr>
+          <w:noProof/>
+        </w:rPr>
         <w:drawing>
           <wp:inline distT="0" distB="0" distL="0" distR="0" wp14:anchorId="07620495" wp14:editId="56567A68">
             <wp:extent cx="4772691" cy="4839375"/>
@@ -21407,6 +21443,9 @@
         <w:jc w:val="both"/>
       </w:pPr>
       <w:r>
+        <w:rPr>
+          <w:noProof/>
+        </w:rPr>
         <w:lastRenderedPageBreak/>
         <w:drawing>
           <wp:inline distT="0" distB="0" distL="0" distR="0" wp14:anchorId="63FEF962" wp14:editId="47B20170">
@@ -22099,6 +22138,9 @@
         <w:jc w:val="both"/>
       </w:pPr>
       <w:r>
+        <w:rPr>
+          <w:noProof/>
+        </w:rPr>
         <w:drawing>
           <wp:inline distT="0" distB="0" distL="0" distR="0" wp14:anchorId="19AB35FD" wp14:editId="5842EE6B">
             <wp:extent cx="4629796" cy="2676899"/>
@@ -22473,6 +22515,9 @@
         <w:jc w:val="both"/>
       </w:pPr>
       <w:r>
+        <w:rPr>
+          <w:noProof/>
+        </w:rPr>
         <w:drawing>
           <wp:inline distT="0" distB="0" distL="0" distR="0" wp14:anchorId="776E9E1D" wp14:editId="69B4ACC1">
             <wp:extent cx="4848902" cy="4505954"/>
@@ -22517,6 +22562,9 @@
         <w:jc w:val="both"/>
       </w:pPr>
       <w:r>
+        <w:rPr>
+          <w:noProof/>
+        </w:rPr>
         <w:lastRenderedPageBreak/>
         <w:drawing>
           <wp:inline distT="0" distB="0" distL="0" distR="0" wp14:anchorId="0238D46A" wp14:editId="59399723">
@@ -22777,6 +22825,11 @@
         <w:t>09.GitHub repository link</w:t>
       </w:r>
       <w:bookmarkEnd w:id="33"/>
+    </w:p>
+    <w:p>
+      <w:r>
+        <w:t>https://github.com/binuri2003/Logistics-Management-System-CSC-1012.git</w:t>
+      </w:r>
     </w:p>
     <w:p>
       <w:pPr>

</xml_diff>